<commit_message>
MOD unit testing log
</commit_message>
<xml_diff>
--- a/Project2/testing/unittesting/AuditTest.docx
+++ b/Project2/testing/unittesting/AuditTest.docx
@@ -1,53 +1,66 @@
 
 <file path=word/document.xml><?xml version="1.0" encoding="utf-8"?>
-<w:document xmlns:wpc="http://schemas.microsoft.com/office/word/2010/wordprocessingCanvas" xmlns:cx="http://schemas.microsoft.com/office/drawing/2014/chartex" xmlns:cx1="http://schemas.microsoft.com/office/drawing/2015/9/8/chartex" xmlns:cx2="http://schemas.microsoft.com/office/drawing/2015/10/21/chartex" xmlns:cx3="http://schemas.microsoft.com/office/drawing/2016/5/9/chartex" xmlns:cx4="http://schemas.microsoft.com/office/drawing/2016/5/10/chartex" xmlns:cx5="http://schemas.microsoft.com/office/drawing/2016/5/11/chartex" xmlns:cx6="http://schemas.microsoft.com/office/drawing/2016/5/12/chartex" xmlns:cx7="http://schemas.microsoft.com/office/drawing/2016/5/13/chartex" xmlns:cx8="http://schemas.microsoft.com/office/drawing/2016/5/14/chartex" xmlns:mc="http://schemas.openxmlformats.org/markup-compatibility/2006" xmlns:aink="http://schemas.microsoft.com/office/drawing/2016/ink" xmlns:am3d="http://schemas.microsoft.com/office/drawing/2017/model3d" xmlns:o="urn:schemas-microsoft-com:office:office" xmlns:r="http://schemas.openxmlformats.org/officeDocument/2006/relationships" xmlns:m="http://schemas.openxmlformats.org/officeDocument/2006/math" xmlns:v="urn:schemas-microsoft-com:vml" xmlns:wp14="http://schemas.microsoft.com/office/word/2010/wordprocessingDrawing" xmlns:wp="http://schemas.openxmlformats.org/drawingml/2006/wordprocessingDrawing" xmlns:w10="urn:schemas-microsoft-com:office:word" xmlns:w="http://schemas.openxmlformats.org/wordprocessingml/2006/main" xmlns:w14="http://schemas.microsoft.com/office/word/2010/wordml" xmlns:w15="http://schemas.microsoft.com/office/word/2012/wordml" xmlns:w16cid="http://schemas.microsoft.com/office/word/2016/wordml/cid" xmlns:w16se="http://schemas.microsoft.com/office/word/2015/wordml/symex" xmlns:wpg="http://schemas.microsoft.com/office/word/2010/wordprocessingGroup" xmlns:wpi="http://schemas.microsoft.com/office/word/2010/wordprocessingInk" xmlns:wne="http://schemas.microsoft.com/office/word/2006/wordml" xmlns:wps="http://schemas.microsoft.com/office/word/2010/wordprocessingShape" mc:Ignorable="w14 w15 w16se w16cid wp14">
+<w:document xmlns:o="urn:schemas-microsoft-com:office:office" xmlns:r="http://schemas.openxmlformats.org/officeDocument/2006/relationships" xmlns:v="urn:schemas-microsoft-com:vml" xmlns:w="http://schemas.openxmlformats.org/wordprocessingml/2006/main" xmlns:w10="urn:schemas-microsoft-com:office:word" xmlns:wp="http://schemas.openxmlformats.org/drawingml/2006/wordprocessingDrawing" xmlns:wps="http://schemas.microsoft.com/office/word/2010/wordprocessingShape" xmlns:wpg="http://schemas.microsoft.com/office/word/2010/wordprocessingGroup" xmlns:mc="http://schemas.openxmlformats.org/markup-compatibility/2006" xmlns:wp14="http://schemas.microsoft.com/office/word/2010/wordprocessingDrawing" xmlns:w14="http://schemas.microsoft.com/office/word/2010/wordml" mc:Ignorable="w14 wp14">
   <w:body>
     <w:p>
       <w:pPr>
-        <w:widowControl w:val="0"/>
-        <w:pBdr>
-          <w:top w:val="nil"/>
-          <w:left w:val="nil"/>
-          <w:bottom w:val="nil"/>
-          <w:right w:val="nil"/>
-          <w:between w:val="nil"/>
-        </w:pBdr>
-        <w:spacing w:line="276" w:lineRule="auto"/>
-        <w:rPr>
-          <w:rFonts w:ascii="Arial" w:eastAsia="Arial" w:hAnsi="Arial" w:cs="Arial"/>
+        <w:pStyle w:val="Normal"/>
+        <w:widowControl w:val="false"/>
+        <w:pBdr/>
+        <w:spacing w:lineRule="auto" w:line="276"/>
+        <w:rPr>
+          <w:rFonts w:ascii="Arial" w:hAnsi="Arial" w:eastAsia="Arial" w:cs="Arial"/>
           <w:color w:val="000000"/>
           <w:sz w:val="22"/>
           <w:szCs w:val="22"/>
         </w:rPr>
       </w:pPr>
+      <w:r>
+        <w:rPr>
+          <w:rFonts w:eastAsia="Arial" w:cs="Arial" w:ascii="Arial" w:hAnsi="Arial"/>
+          <w:color w:val="000000"/>
+          <w:sz w:val="22"/>
+          <w:szCs w:val="22"/>
+        </w:rPr>
+      </w:r>
     </w:p>
     <w:tbl>
       <w:tblPr>
         <w:tblStyle w:val="a"/>
         <w:tblW w:w="12900" w:type="dxa"/>
+        <w:jc w:val="left"/>
         <w:tblInd w:w="110" w:type="dxa"/>
-        <w:tblLayout w:type="fixed"/>
-        <w:tblLook w:val="0000" w:firstRow="0" w:lastRow="0" w:firstColumn="0" w:lastColumn="0" w:noHBand="0" w:noVBand="0"/>
+        <w:tblBorders/>
+        <w:tblCellMar>
+          <w:top w:w="0" w:type="dxa"/>
+          <w:left w:w="108" w:type="dxa"/>
+          <w:bottom w:w="0" w:type="dxa"/>
+          <w:right w:w="108" w:type="dxa"/>
+        </w:tblCellMar>
+        <w:tblLook w:noVBand="0" w:val="0000" w:noHBand="0" w:lastColumn="0" w:firstColumn="0" w:lastRow="0" w:firstRow="0"/>
       </w:tblPr>
       <w:tblGrid>
-        <w:gridCol w:w="6480"/>
+        <w:gridCol w:w="6479"/>
         <w:gridCol w:w="6420"/>
       </w:tblGrid>
       <w:tr>
         <w:trPr>
-          <w:trHeight w:val="440"/>
+          <w:trHeight w:val="440" w:hRule="atLeast"/>
         </w:trPr>
         <w:tc>
           <w:tcPr>
-            <w:tcW w:w="12900" w:type="dxa"/>
+            <w:tcW w:w="12899" w:type="dxa"/>
             <w:gridSpan w:val="2"/>
-            <w:shd w:val="clear" w:color="auto" w:fill="auto"/>
-            <w:vAlign w:val="bottom"/>
-          </w:tcPr>
-          <w:p>
-            <w:pPr>
-              <w:widowControl w:val="0"/>
+            <w:tcBorders/>
+            <w:shd w:fill="auto" w:val="clear"/>
+            <w:vAlign w:val="bottom"/>
+          </w:tcPr>
+          <w:p>
+            <w:pPr>
+              <w:pStyle w:val="Normal"/>
+              <w:widowControl w:val="false"/>
               <w:jc w:val="both"/>
+              <w:rPr/>
             </w:pPr>
             <w:r>
               <w:rPr>
@@ -70,15 +83,15 @@
       </w:tr>
       <w:tr>
         <w:trPr>
-          <w:trHeight w:val="580"/>
+          <w:trHeight w:val="580" w:hRule="atLeast"/>
         </w:trPr>
         <w:tc>
           <w:tcPr>
-            <w:tcW w:w="6480" w:type="dxa"/>
-            <w:tcBorders>
-              <w:left w:val="single" w:sz="8" w:space="0" w:color="000000"/>
-            </w:tcBorders>
-            <w:shd w:val="clear" w:color="auto" w:fill="auto"/>
+            <w:tcW w:w="6479" w:type="dxa"/>
+            <w:tcBorders>
+              <w:left w:val="single" w:sz="8" w:space="0" w:color="000000"/>
+            </w:tcBorders>
+            <w:shd w:fill="auto" w:val="clear"/>
             <w:tcMar>
               <w:left w:w="-10" w:type="dxa"/>
             </w:tcMar>
@@ -86,8 +99,9 @@
           </w:tcPr>
           <w:p>
             <w:pPr>
-              <w:widowControl w:val="0"/>
-              <w:ind w:left="120"/>
+              <w:pStyle w:val="Normal"/>
+              <w:widowControl w:val="false"/>
+              <w:ind w:left="120" w:hanging="0"/>
               <w:rPr>
                 <w:color w:val="000000"/>
               </w:rPr>
@@ -97,27 +111,20 @@
                 <w:b/>
                 <w:color w:val="000000"/>
               </w:rPr>
-              <w:t xml:space="preserve">Test Stage:   </w:t>
+              <w:t>Test Stage:   Unit</w:t>
+            </w:r>
+            <w:r>
+              <w:rPr>
+                <w:rFonts w:eastAsia="Arial Unicode MS" w:cs="Arial Unicode MS" w:ascii="Arial Unicode MS" w:hAnsi="Arial Unicode MS"/>
+                <w:b/>
+              </w:rPr>
+              <w:t xml:space="preserve">✓     </w:t>
             </w:r>
             <w:r>
               <w:rPr>
                 <w:b/>
                 <w:color w:val="000000"/>
               </w:rPr>
-              <w:t>Unit</w:t>
-            </w:r>
-            <w:r>
-              <w:rPr>
-                <w:rFonts w:ascii="Arial Unicode MS" w:eastAsia="Arial Unicode MS" w:hAnsi="Arial Unicode MS" w:cs="Arial Unicode MS"/>
-                <w:b/>
-              </w:rPr>
-              <w:t xml:space="preserve">✓     </w:t>
-            </w:r>
-            <w:r>
-              <w:rPr>
-                <w:b/>
-                <w:color w:val="000000"/>
-              </w:rPr>
               <w:t xml:space="preserve">System </w:t>
             </w:r>
           </w:p>
@@ -125,13 +132,16 @@
         <w:tc>
           <w:tcPr>
             <w:tcW w:w="6420" w:type="dxa"/>
-            <w:shd w:val="clear" w:color="auto" w:fill="auto"/>
-            <w:vAlign w:val="bottom"/>
-          </w:tcPr>
-          <w:p>
-            <w:pPr>
-              <w:widowControl w:val="0"/>
+            <w:tcBorders/>
+            <w:shd w:fill="auto" w:val="clear"/>
+            <w:vAlign w:val="bottom"/>
+          </w:tcPr>
+          <w:p>
+            <w:pPr>
+              <w:pStyle w:val="Normal"/>
+              <w:widowControl w:val="false"/>
               <w:jc w:val="both"/>
+              <w:rPr/>
             </w:pPr>
             <w:r>
               <w:rPr>
@@ -144,36 +154,22 @@
                 <w:b/>
                 <w:color w:val="008000"/>
               </w:rPr>
-              <w:t xml:space="preserve"> 12/1</w:t>
-            </w:r>
-            <w:r>
-              <w:rPr>
-                <w:b/>
-                <w:color w:val="008000"/>
-              </w:rPr>
-              <w:t>3</w:t>
-            </w:r>
-            <w:r>
-              <w:rPr>
-                <w:b/>
-                <w:color w:val="008000"/>
-              </w:rPr>
-              <w:t>/2018</w:t>
+              <w:t xml:space="preserve"> 12/13/2018</w:t>
             </w:r>
           </w:p>
         </w:tc>
       </w:tr>
       <w:tr>
         <w:trPr>
-          <w:trHeight w:val="420"/>
+          <w:trHeight w:val="420" w:hRule="atLeast"/>
         </w:trPr>
         <w:tc>
           <w:tcPr>
-            <w:tcW w:w="6480" w:type="dxa"/>
-            <w:tcBorders>
-              <w:left w:val="single" w:sz="8" w:space="0" w:color="000000"/>
-            </w:tcBorders>
-            <w:shd w:val="clear" w:color="auto" w:fill="auto"/>
+            <w:tcW w:w="6479" w:type="dxa"/>
+            <w:tcBorders>
+              <w:left w:val="single" w:sz="8" w:space="0" w:color="000000"/>
+            </w:tcBorders>
+            <w:shd w:fill="auto" w:val="clear"/>
             <w:tcMar>
               <w:left w:w="-10" w:type="dxa"/>
             </w:tcMar>
@@ -181,68 +177,55 @@
           </w:tcPr>
           <w:p>
             <w:pPr>
-              <w:widowControl w:val="0"/>
-              <w:ind w:left="120"/>
-            </w:pPr>
-            <w:r>
-              <w:rPr>
-                <w:b/>
-              </w:rPr>
-              <w:t xml:space="preserve">Test Case ID#:  </w:t>
-            </w:r>
-            <w:r>
-              <w:rPr>
-                <w:b/>
-              </w:rPr>
-              <w:t>AuditTest</w:t>
+              <w:pStyle w:val="Normal"/>
+              <w:widowControl w:val="false"/>
+              <w:ind w:left="120" w:hanging="0"/>
+              <w:rPr/>
+            </w:pPr>
+            <w:r>
+              <w:rPr>
+                <w:b/>
+              </w:rPr>
+              <w:t>Test Case ID#:  AuditTest</w:t>
             </w:r>
           </w:p>
         </w:tc>
         <w:tc>
           <w:tcPr>
             <w:tcW w:w="6420" w:type="dxa"/>
-            <w:shd w:val="clear" w:color="auto" w:fill="auto"/>
-            <w:vAlign w:val="bottom"/>
-          </w:tcPr>
-          <w:p>
-            <w:pPr>
-              <w:widowControl w:val="0"/>
-              <w:rPr>
-                <w:b/>
-              </w:rPr>
-            </w:pPr>
-            <w:r>
-              <w:rPr>
-                <w:b/>
-              </w:rPr>
-              <w:t xml:space="preserve">Name(s) of Testers:  </w:t>
-            </w:r>
-            <w:r>
-              <w:rPr>
-                <w:b/>
-              </w:rPr>
-              <w:t>Yuanli</w:t>
-            </w:r>
-            <w:r>
-              <w:rPr>
-                <w:b/>
-              </w:rPr>
-              <w:t xml:space="preserve"> Wang</w:t>
+            <w:tcBorders/>
+            <w:shd w:fill="auto" w:val="clear"/>
+            <w:vAlign w:val="bottom"/>
+          </w:tcPr>
+          <w:p>
+            <w:pPr>
+              <w:pStyle w:val="Normal"/>
+              <w:widowControl w:val="false"/>
+              <w:rPr>
+                <w:b/>
+                <w:b/>
+              </w:rPr>
+            </w:pPr>
+            <w:r>
+              <w:rPr>
+                <w:b/>
+              </w:rPr>
+              <w:t>Name(s) of Testers:  Yuanli Wang</w:t>
             </w:r>
           </w:p>
         </w:tc>
       </w:tr>
       <w:tr>
         <w:trPr>
-          <w:trHeight w:val="420"/>
+          <w:trHeight w:val="420" w:hRule="atLeast"/>
         </w:trPr>
         <w:tc>
           <w:tcPr>
-            <w:tcW w:w="6480" w:type="dxa"/>
-            <w:tcBorders>
-              <w:left w:val="single" w:sz="8" w:space="0" w:color="000000"/>
-            </w:tcBorders>
-            <w:shd w:val="clear" w:color="auto" w:fill="auto"/>
+            <w:tcW w:w="6479" w:type="dxa"/>
+            <w:tcBorders>
+              <w:left w:val="single" w:sz="8" w:space="0" w:color="000000"/>
+            </w:tcBorders>
+            <w:shd w:fill="auto" w:val="clear"/>
             <w:tcMar>
               <w:left w:w="-10" w:type="dxa"/>
             </w:tcMar>
@@ -250,8 +233,10 @@
           </w:tcPr>
           <w:p>
             <w:pPr>
-              <w:widowControl w:val="0"/>
-              <w:ind w:left="120"/>
+              <w:pStyle w:val="Normal"/>
+              <w:widowControl w:val="false"/>
+              <w:ind w:left="120" w:hanging="0"/>
+              <w:rPr/>
             </w:pPr>
             <w:r>
               <w:rPr>
@@ -262,80 +247,100 @@
           </w:p>
           <w:p>
             <w:pPr>
-              <w:widowControl w:val="0"/>
-              <w:ind w:left="120"/>
-              <w:rPr>
-                <w:b/>
-              </w:rPr>
-            </w:pPr>
-            <w:r>
-              <w:rPr>
-                <w:b/>
-              </w:rPr>
-              <w:t>This system t</w:t>
-            </w:r>
-            <w:r>
-              <w:rPr>
-                <w:b/>
-              </w:rPr>
-              <w:t xml:space="preserve">est is designed to test </w:t>
-            </w:r>
-            <w:r>
-              <w:rPr>
-                <w:b/>
-              </w:rPr>
-              <w:t>audit class and its function</w:t>
+              <w:pStyle w:val="Normal"/>
+              <w:widowControl w:val="false"/>
+              <w:ind w:left="120" w:hanging="0"/>
+              <w:rPr/>
+            </w:pPr>
+            <w:r>
+              <w:rPr>
+                <w:b/>
+              </w:rPr>
+              <w:t>This system test is designed to test audit class and its function</w:t>
             </w:r>
             <w:bookmarkStart w:id="0" w:name="_GoBack"/>
             <w:bookmarkEnd w:id="0"/>
-          </w:p>
-          <w:p>
-            <w:pPr>
-              <w:widowControl w:val="0"/>
-              <w:ind w:left="120"/>
-              <w:rPr>
-                <w:b/>
-              </w:rPr>
-            </w:pPr>
-          </w:p>
-          <w:p>
-            <w:pPr>
-              <w:widowControl w:val="0"/>
-              <w:ind w:left="120"/>
-              <w:rPr>
-                <w:b/>
-              </w:rPr>
-            </w:pPr>
+            <w:r>
+              <w:rPr>
+                <w:b/>
+              </w:rPr>
+              <w:t xml:space="preserve">. </w:t>
+            </w:r>
+          </w:p>
+          <w:p>
+            <w:pPr>
+              <w:pStyle w:val="Normal"/>
+              <w:widowControl w:val="false"/>
+              <w:ind w:left="120" w:hanging="0"/>
+              <w:rPr/>
+            </w:pPr>
+            <w:r>
+              <w:rPr>
+                <w:b/>
+              </w:rPr>
+              <w:t xml:space="preserve">From /Project2/testing/unittesting/AuditTest.java, I will use testDisplay() and </w:t>
+            </w:r>
+            <w:r>
+              <w:rPr>
+                <w:b/>
+              </w:rPr>
+              <w:t>testWriteInvBallots()</w:t>
+            </w:r>
+          </w:p>
+          <w:p>
+            <w:pPr>
+              <w:pStyle w:val="Normal"/>
+              <w:widowControl w:val="false"/>
+              <w:ind w:left="120" w:hanging="0"/>
+              <w:rPr>
+                <w:b/>
+                <w:b/>
+              </w:rPr>
+            </w:pPr>
+            <w:r>
+              <w:rPr>
+                <w:b/>
+              </w:rPr>
+            </w:r>
           </w:p>
         </w:tc>
         <w:tc>
           <w:tcPr>
             <w:tcW w:w="6420" w:type="dxa"/>
-            <w:shd w:val="clear" w:color="auto" w:fill="auto"/>
-            <w:vAlign w:val="bottom"/>
-          </w:tcPr>
-          <w:p>
-            <w:pPr>
-              <w:widowControl w:val="0"/>
-              <w:rPr>
-                <w:b/>
-              </w:rPr>
-            </w:pPr>
+            <w:tcBorders/>
+            <w:shd w:fill="auto" w:val="clear"/>
+            <w:vAlign w:val="bottom"/>
+          </w:tcPr>
+          <w:p>
+            <w:pPr>
+              <w:pStyle w:val="Normal"/>
+              <w:widowControl w:val="false"/>
+              <w:rPr>
+                <w:b/>
+                <w:b/>
+              </w:rPr>
+            </w:pPr>
+            <w:r>
+              <w:rPr>
+                <w:b/>
+              </w:rPr>
+            </w:r>
           </w:p>
         </w:tc>
       </w:tr>
       <w:tr>
         <w:trPr>
-          <w:trHeight w:val="380"/>
+          <w:trHeight w:val="380" w:hRule="atLeast"/>
         </w:trPr>
         <w:tc>
           <w:tcPr>
-            <w:tcW w:w="6480" w:type="dxa"/>
+            <w:tcW w:w="6479" w:type="dxa"/>
             <w:tcBorders>
               <w:left w:val="single" w:sz="8" w:space="0" w:color="000000"/>
               <w:bottom w:val="single" w:sz="8" w:space="0" w:color="000000"/>
-            </w:tcBorders>
-            <w:shd w:val="clear" w:color="auto" w:fill="auto"/>
+              <w:insideH w:val="single" w:sz="8" w:space="0" w:color="000000"/>
+            </w:tcBorders>
+            <w:shd w:fill="auto" w:val="clear"/>
             <w:tcMar>
               <w:left w:w="-10" w:type="dxa"/>
             </w:tcMar>
@@ -343,14 +348,23 @@
           </w:tcPr>
           <w:p>
             <w:pPr>
-              <w:widowControl w:val="0"/>
-            </w:pPr>
-            <w:r>
-              <w:rPr>
-                <w:rFonts w:ascii="Arial Unicode MS" w:eastAsia="Arial Unicode MS" w:hAnsi="Arial Unicode MS" w:cs="Arial Unicode MS"/>
-                <w:b/>
-              </w:rPr>
-              <w:t xml:space="preserve"> Automated:   yes___    no ✓</w:t>
+              <w:pStyle w:val="Normal"/>
+              <w:widowControl w:val="false"/>
+              <w:rPr/>
+            </w:pPr>
+            <w:r>
+              <w:rPr>
+                <w:rFonts w:eastAsia="Arial Unicode MS" w:cs="Arial Unicode MS" w:ascii="Arial Unicode MS" w:hAnsi="Arial Unicode MS"/>
+                <w:b/>
+              </w:rPr>
+              <w:t xml:space="preserve"> </w:t>
+            </w:r>
+            <w:r>
+              <w:rPr>
+                <w:rFonts w:eastAsia="Arial Unicode MS" w:cs="Arial Unicode MS" w:ascii="Arial Unicode MS" w:hAnsi="Arial Unicode MS"/>
+                <w:b/>
+              </w:rPr>
+              <w:t>Automated:   yes___    no ✓</w:t>
             </w:r>
           </w:p>
         </w:tc>
@@ -359,14 +373,17 @@
             <w:tcW w:w="6420" w:type="dxa"/>
             <w:tcBorders>
               <w:bottom w:val="single" w:sz="8" w:space="0" w:color="000000"/>
-            </w:tcBorders>
-            <w:shd w:val="clear" w:color="auto" w:fill="auto"/>
-            <w:vAlign w:val="bottom"/>
-          </w:tcPr>
-          <w:p>
-            <w:pPr>
-              <w:widowControl w:val="0"/>
-              <w:rPr>
+              <w:insideH w:val="single" w:sz="8" w:space="0" w:color="000000"/>
+            </w:tcBorders>
+            <w:shd w:fill="auto" w:val="clear"/>
+            <w:vAlign w:val="bottom"/>
+          </w:tcPr>
+          <w:p>
+            <w:pPr>
+              <w:pStyle w:val="Normal"/>
+              <w:widowControl w:val="false"/>
+              <w:rPr>
+                <w:b/>
                 <w:b/>
               </w:rPr>
             </w:pPr>
@@ -379,26 +396,34 @@
           </w:p>
           <w:p>
             <w:pPr>
-              <w:widowControl w:val="0"/>
-              <w:rPr>
-                <w:b/>
-              </w:rPr>
-            </w:pPr>
+              <w:pStyle w:val="Normal"/>
+              <w:widowControl w:val="false"/>
+              <w:rPr>
+                <w:b/>
+                <w:b/>
+              </w:rPr>
+            </w:pPr>
+            <w:r>
+              <w:rPr>
+                <w:b/>
+              </w:rPr>
+            </w:r>
           </w:p>
         </w:tc>
       </w:tr>
       <w:tr>
         <w:trPr>
-          <w:trHeight w:val="380"/>
+          <w:trHeight w:val="380" w:hRule="atLeast"/>
         </w:trPr>
         <w:tc>
           <w:tcPr>
-            <w:tcW w:w="6480" w:type="dxa"/>
+            <w:tcW w:w="6479" w:type="dxa"/>
             <w:tcBorders>
               <w:left w:val="single" w:sz="8" w:space="0" w:color="000000"/>
               <w:bottom w:val="single" w:sz="8" w:space="0" w:color="000000"/>
-            </w:tcBorders>
-            <w:shd w:val="clear" w:color="auto" w:fill="auto"/>
+              <w:insideH w:val="single" w:sz="8" w:space="0" w:color="000000"/>
+            </w:tcBorders>
+            <w:shd w:fill="auto" w:val="clear"/>
             <w:tcMar>
               <w:left w:w="-10" w:type="dxa"/>
             </w:tcMar>
@@ -406,14 +431,17 @@
           </w:tcPr>
           <w:p>
             <w:pPr>
-              <w:widowControl w:val="0"/>
-            </w:pPr>
-            <w:r>
+              <w:pStyle w:val="Normal"/>
+              <w:widowControl w:val="false"/>
+              <w:rPr/>
+            </w:pPr>
+            <w:r>
+              <w:rPr/>
               <w:t xml:space="preserve"> </w:t>
             </w:r>
             <w:r>
               <w:rPr>
-                <w:rFonts w:ascii="Arial Unicode MS" w:eastAsia="Arial Unicode MS" w:hAnsi="Arial Unicode MS" w:cs="Arial Unicode MS"/>
+                <w:rFonts w:eastAsia="Arial Unicode MS" w:cs="Arial Unicode MS" w:ascii="Arial Unicode MS" w:hAnsi="Arial Unicode MS"/>
                 <w:b/>
               </w:rPr>
               <w:t>Results:   Pass ✓      Fail________</w:t>
@@ -425,41 +453,57 @@
             <w:tcW w:w="6420" w:type="dxa"/>
             <w:tcBorders>
               <w:bottom w:val="single" w:sz="8" w:space="0" w:color="000000"/>
-            </w:tcBorders>
-            <w:shd w:val="clear" w:color="auto" w:fill="auto"/>
-            <w:vAlign w:val="bottom"/>
-          </w:tcPr>
-          <w:p>
-            <w:pPr>
-              <w:widowControl w:val="0"/>
-              <w:rPr>
-                <w:b/>
-              </w:rPr>
-            </w:pPr>
+              <w:insideH w:val="single" w:sz="8" w:space="0" w:color="000000"/>
+            </w:tcBorders>
+            <w:shd w:fill="auto" w:val="clear"/>
+            <w:vAlign w:val="bottom"/>
+          </w:tcPr>
+          <w:p>
+            <w:pPr>
+              <w:pStyle w:val="Normal"/>
+              <w:widowControl w:val="false"/>
+              <w:rPr>
+                <w:b/>
+                <w:b/>
+              </w:rPr>
+            </w:pPr>
+            <w:r>
+              <w:rPr>
+                <w:b/>
+              </w:rPr>
+            </w:r>
           </w:p>
         </w:tc>
       </w:tr>
       <w:tr>
         <w:trPr>
-          <w:trHeight w:val="260"/>
+          <w:trHeight w:val="260" w:hRule="atLeast"/>
         </w:trPr>
         <w:tc>
           <w:tcPr>
-            <w:tcW w:w="6480" w:type="dxa"/>
+            <w:tcW w:w="6479" w:type="dxa"/>
             <w:tcBorders>
               <w:bottom w:val="single" w:sz="8" w:space="0" w:color="000000"/>
-            </w:tcBorders>
-            <w:shd w:val="clear" w:color="auto" w:fill="auto"/>
-            <w:vAlign w:val="bottom"/>
-          </w:tcPr>
-          <w:p>
-            <w:pPr>
-              <w:widowControl w:val="0"/>
-              <w:rPr>
-                <w:sz w:val="18"/>
-                <w:szCs w:val="18"/>
-              </w:rPr>
-            </w:pPr>
+              <w:insideH w:val="single" w:sz="8" w:space="0" w:color="000000"/>
+            </w:tcBorders>
+            <w:shd w:fill="auto" w:val="clear"/>
+            <w:vAlign w:val="bottom"/>
+          </w:tcPr>
+          <w:p>
+            <w:pPr>
+              <w:pStyle w:val="Normal"/>
+              <w:widowControl w:val="false"/>
+              <w:rPr>
+                <w:sz w:val="18"/>
+                <w:szCs w:val="18"/>
+              </w:rPr>
+            </w:pPr>
+            <w:r>
+              <w:rPr>
+                <w:sz w:val="18"/>
+                <w:szCs w:val="18"/>
+              </w:rPr>
+            </w:r>
           </w:p>
         </w:tc>
         <w:tc>
@@ -467,34 +511,43 @@
             <w:tcW w:w="6420" w:type="dxa"/>
             <w:tcBorders>
               <w:bottom w:val="single" w:sz="8" w:space="0" w:color="000000"/>
-            </w:tcBorders>
-            <w:shd w:val="clear" w:color="auto" w:fill="auto"/>
-            <w:vAlign w:val="bottom"/>
-          </w:tcPr>
-          <w:p>
-            <w:pPr>
-              <w:widowControl w:val="0"/>
-              <w:rPr>
-                <w:sz w:val="18"/>
-                <w:szCs w:val="18"/>
-              </w:rPr>
-            </w:pPr>
+              <w:insideH w:val="single" w:sz="8" w:space="0" w:color="000000"/>
+            </w:tcBorders>
+            <w:shd w:fill="auto" w:val="clear"/>
+            <w:vAlign w:val="bottom"/>
+          </w:tcPr>
+          <w:p>
+            <w:pPr>
+              <w:pStyle w:val="Normal"/>
+              <w:widowControl w:val="false"/>
+              <w:rPr>
+                <w:sz w:val="18"/>
+                <w:szCs w:val="18"/>
+              </w:rPr>
+            </w:pPr>
+            <w:r>
+              <w:rPr>
+                <w:sz w:val="18"/>
+                <w:szCs w:val="18"/>
+              </w:rPr>
+            </w:r>
           </w:p>
         </w:tc>
       </w:tr>
       <w:tr>
         <w:trPr>
-          <w:trHeight w:val="320"/>
+          <w:trHeight w:val="320" w:hRule="atLeast"/>
         </w:trPr>
         <w:tc>
           <w:tcPr>
-            <w:tcW w:w="12900" w:type="dxa"/>
+            <w:tcW w:w="12899" w:type="dxa"/>
             <w:gridSpan w:val="2"/>
             <w:tcBorders>
               <w:left w:val="single" w:sz="8" w:space="0" w:color="000000"/>
               <w:bottom w:val="single" w:sz="8" w:space="0" w:color="000000"/>
-            </w:tcBorders>
-            <w:shd w:val="clear" w:color="auto" w:fill="auto"/>
+              <w:insideH w:val="single" w:sz="8" w:space="0" w:color="000000"/>
+            </w:tcBorders>
+            <w:shd w:fill="auto" w:val="clear"/>
             <w:tcMar>
               <w:left w:w="-10" w:type="dxa"/>
             </w:tcMar>
@@ -502,27 +555,43 @@
           </w:tcPr>
           <w:p>
             <w:pPr>
-              <w:widowControl w:val="0"/>
-            </w:pPr>
-            <w:r>
-              <w:rPr>
-                <w:b/>
-              </w:rPr>
-              <w:t xml:space="preserve"> Preconditions for Test: </w:t>
-            </w:r>
-          </w:p>
-          <w:p>
-            <w:pPr>
-              <w:widowControl w:val="0"/>
-              <w:rPr>
-                <w:b/>
-              </w:rPr>
-            </w:pPr>
-            <w:r>
-              <w:rPr>
-                <w:b/>
-              </w:rPr>
-              <w:t xml:space="preserve"> The system that is used for testing must be CSELabs machines and user successfully access into the application system.</w:t>
+              <w:pStyle w:val="Normal"/>
+              <w:widowControl w:val="false"/>
+              <w:rPr/>
+            </w:pPr>
+            <w:r>
+              <w:rPr>
+                <w:b/>
+              </w:rPr>
+              <w:t xml:space="preserve"> </w:t>
+            </w:r>
+            <w:r>
+              <w:rPr>
+                <w:b/>
+              </w:rPr>
+              <w:t xml:space="preserve">Preconditions for Test: </w:t>
+            </w:r>
+          </w:p>
+          <w:p>
+            <w:pPr>
+              <w:pStyle w:val="Normal"/>
+              <w:widowControl w:val="false"/>
+              <w:rPr>
+                <w:b/>
+                <w:b/>
+              </w:rPr>
+            </w:pPr>
+            <w:r>
+              <w:rPr>
+                <w:b/>
+              </w:rPr>
+              <w:t xml:space="preserve"> </w:t>
+            </w:r>
+            <w:r>
+              <w:rPr>
+                <w:b/>
+              </w:rPr>
+              <w:t>The system that is used for testing must be CSELabs machines and user successfully access into the application system.</w:t>
             </w:r>
           </w:p>
         </w:tc>
@@ -530,122 +599,211 @@
     </w:tbl>
     <w:p>
       <w:pPr>
-        <w:widowControl w:val="0"/>
-        <w:spacing w:line="342" w:lineRule="auto"/>
-      </w:pPr>
-    </w:p>
-    <w:p>
-      <w:pPr>
-        <w:widowControl w:val="0"/>
-        <w:spacing w:line="342" w:lineRule="auto"/>
-      </w:pPr>
-    </w:p>
-    <w:p>
-      <w:pPr>
-        <w:widowControl w:val="0"/>
-        <w:spacing w:line="342" w:lineRule="auto"/>
-      </w:pPr>
-    </w:p>
-    <w:p>
-      <w:pPr>
-        <w:widowControl w:val="0"/>
-        <w:spacing w:line="342" w:lineRule="auto"/>
-      </w:pPr>
-    </w:p>
-    <w:p>
-      <w:pPr>
-        <w:widowControl w:val="0"/>
-        <w:spacing w:line="342" w:lineRule="auto"/>
-      </w:pPr>
-    </w:p>
-    <w:p>
-      <w:pPr>
-        <w:widowControl w:val="0"/>
-        <w:spacing w:line="342" w:lineRule="auto"/>
-      </w:pPr>
-    </w:p>
-    <w:p>
-      <w:pPr>
-        <w:widowControl w:val="0"/>
-        <w:spacing w:line="342" w:lineRule="auto"/>
-      </w:pPr>
-    </w:p>
-    <w:p>
-      <w:pPr>
-        <w:widowControl w:val="0"/>
-        <w:spacing w:line="342" w:lineRule="auto"/>
-      </w:pPr>
-    </w:p>
-    <w:p>
-      <w:pPr>
-        <w:widowControl w:val="0"/>
-        <w:spacing w:line="342" w:lineRule="auto"/>
-      </w:pPr>
-    </w:p>
-    <w:p>
-      <w:pPr>
-        <w:widowControl w:val="0"/>
-        <w:spacing w:line="342" w:lineRule="auto"/>
-      </w:pPr>
-    </w:p>
-    <w:p>
-      <w:pPr>
-        <w:widowControl w:val="0"/>
-        <w:spacing w:line="342" w:lineRule="auto"/>
-      </w:pPr>
-    </w:p>
-    <w:p>
-      <w:pPr>
-        <w:widowControl w:val="0"/>
-        <w:spacing w:line="342" w:lineRule="auto"/>
-      </w:pPr>
-    </w:p>
-    <w:p>
-      <w:pPr>
-        <w:widowControl w:val="0"/>
-        <w:spacing w:line="342" w:lineRule="auto"/>
-      </w:pPr>
-    </w:p>
-    <w:p>
-      <w:pPr>
-        <w:widowControl w:val="0"/>
-        <w:spacing w:line="342" w:lineRule="auto"/>
-      </w:pPr>
-    </w:p>
-    <w:p>
-      <w:pPr>
-        <w:widowControl w:val="0"/>
-        <w:spacing w:line="342" w:lineRule="auto"/>
-      </w:pPr>
-    </w:p>
-    <w:p>
-      <w:pPr>
-        <w:widowControl w:val="0"/>
-        <w:spacing w:line="342" w:lineRule="auto"/>
-      </w:pPr>
+        <w:pStyle w:val="Normal"/>
+        <w:widowControl w:val="false"/>
+        <w:spacing w:lineRule="auto" w:line="340"/>
+        <w:rPr/>
+      </w:pPr>
+      <w:r>
+        <w:rPr/>
+      </w:r>
+    </w:p>
+    <w:p>
+      <w:pPr>
+        <w:pStyle w:val="Normal"/>
+        <w:widowControl w:val="false"/>
+        <w:spacing w:lineRule="auto" w:line="340"/>
+        <w:rPr/>
+      </w:pPr>
+      <w:r>
+        <w:rPr/>
+      </w:r>
+    </w:p>
+    <w:p>
+      <w:pPr>
+        <w:pStyle w:val="Normal"/>
+        <w:widowControl w:val="false"/>
+        <w:spacing w:lineRule="auto" w:line="340"/>
+        <w:rPr/>
+      </w:pPr>
+      <w:r>
+        <w:rPr/>
+      </w:r>
+    </w:p>
+    <w:p>
+      <w:pPr>
+        <w:pStyle w:val="Normal"/>
+        <w:widowControl w:val="false"/>
+        <w:spacing w:lineRule="auto" w:line="340"/>
+        <w:rPr/>
+      </w:pPr>
+      <w:r>
+        <w:rPr/>
+      </w:r>
+    </w:p>
+    <w:p>
+      <w:pPr>
+        <w:pStyle w:val="Normal"/>
+        <w:widowControl w:val="false"/>
+        <w:spacing w:lineRule="auto" w:line="340"/>
+        <w:rPr/>
+      </w:pPr>
+      <w:r>
+        <w:rPr/>
+      </w:r>
+    </w:p>
+    <w:p>
+      <w:pPr>
+        <w:pStyle w:val="Normal"/>
+        <w:widowControl w:val="false"/>
+        <w:spacing w:lineRule="auto" w:line="340"/>
+        <w:rPr/>
+      </w:pPr>
+      <w:r>
+        <w:rPr/>
+      </w:r>
+    </w:p>
+    <w:p>
+      <w:pPr>
+        <w:pStyle w:val="Normal"/>
+        <w:widowControl w:val="false"/>
+        <w:spacing w:lineRule="auto" w:line="340"/>
+        <w:rPr/>
+      </w:pPr>
+      <w:r>
+        <w:rPr/>
+      </w:r>
+    </w:p>
+    <w:p>
+      <w:pPr>
+        <w:pStyle w:val="Normal"/>
+        <w:widowControl w:val="false"/>
+        <w:spacing w:lineRule="auto" w:line="340"/>
+        <w:rPr/>
+      </w:pPr>
+      <w:r>
+        <w:rPr/>
+      </w:r>
+    </w:p>
+    <w:p>
+      <w:pPr>
+        <w:pStyle w:val="Normal"/>
+        <w:widowControl w:val="false"/>
+        <w:spacing w:lineRule="auto" w:line="340"/>
+        <w:rPr/>
+      </w:pPr>
+      <w:r>
+        <w:rPr/>
+      </w:r>
+    </w:p>
+    <w:p>
+      <w:pPr>
+        <w:pStyle w:val="Normal"/>
+        <w:widowControl w:val="false"/>
+        <w:spacing w:lineRule="auto" w:line="340"/>
+        <w:rPr/>
+      </w:pPr>
+      <w:r>
+        <w:rPr/>
+      </w:r>
+    </w:p>
+    <w:p>
+      <w:pPr>
+        <w:pStyle w:val="Normal"/>
+        <w:widowControl w:val="false"/>
+        <w:spacing w:lineRule="auto" w:line="340"/>
+        <w:rPr/>
+      </w:pPr>
+      <w:r>
+        <w:rPr/>
+      </w:r>
+    </w:p>
+    <w:p>
+      <w:pPr>
+        <w:pStyle w:val="Normal"/>
+        <w:widowControl w:val="false"/>
+        <w:spacing w:lineRule="auto" w:line="340"/>
+        <w:rPr/>
+      </w:pPr>
+      <w:r>
+        <w:rPr/>
+      </w:r>
+    </w:p>
+    <w:p>
+      <w:pPr>
+        <w:pStyle w:val="Normal"/>
+        <w:widowControl w:val="false"/>
+        <w:spacing w:lineRule="auto" w:line="340"/>
+        <w:rPr/>
+      </w:pPr>
+      <w:r>
+        <w:rPr/>
+      </w:r>
+    </w:p>
+    <w:p>
+      <w:pPr>
+        <w:pStyle w:val="Normal"/>
+        <w:widowControl w:val="false"/>
+        <w:spacing w:lineRule="auto" w:line="340"/>
+        <w:rPr/>
+      </w:pPr>
+      <w:r>
+        <w:rPr/>
+      </w:r>
+    </w:p>
+    <w:p>
+      <w:pPr>
+        <w:pStyle w:val="Normal"/>
+        <w:widowControl w:val="false"/>
+        <w:spacing w:lineRule="auto" w:line="340"/>
+        <w:rPr/>
+      </w:pPr>
+      <w:r>
+        <w:rPr/>
+      </w:r>
+    </w:p>
+    <w:p>
+      <w:pPr>
+        <w:pStyle w:val="Normal"/>
+        <w:widowControl w:val="false"/>
+        <w:spacing w:lineRule="auto" w:line="340"/>
+        <w:rPr/>
+      </w:pPr>
+      <w:r>
+        <w:rPr/>
+      </w:r>
     </w:p>
     <w:tbl>
       <w:tblPr>
         <w:tblStyle w:val="a0"/>
         <w:tblW w:w="13070" w:type="dxa"/>
+        <w:jc w:val="left"/>
+        <w:tblInd w:w="-117" w:type="dxa"/>
         <w:tblBorders>
           <w:top w:val="single" w:sz="8" w:space="0" w:color="000000"/>
           <w:left w:val="single" w:sz="8" w:space="0" w:color="000000"/>
+          <w:bottom w:val="single" w:sz="4" w:space="0" w:color="000000"/>
+          <w:insideH w:val="single" w:sz="4" w:space="0" w:color="000000"/>
         </w:tblBorders>
-        <w:tblLayout w:type="fixed"/>
-        <w:tblLook w:val="0000" w:firstRow="0" w:lastRow="0" w:firstColumn="0" w:lastColumn="0" w:noHBand="0" w:noVBand="0"/>
+        <w:tblCellMar>
+          <w:top w:w="0" w:type="dxa"/>
+          <w:left w:w="-10" w:type="dxa"/>
+          <w:bottom w:w="0" w:type="dxa"/>
+          <w:right w:w="108" w:type="dxa"/>
+        </w:tblCellMar>
+        <w:tblLook w:noVBand="0" w:val="0000" w:noHBand="0" w:lastColumn="0" w:firstColumn="0" w:lastRow="0" w:firstRow="0"/>
       </w:tblPr>
       <w:tblGrid>
         <w:gridCol w:w="628"/>
         <w:gridCol w:w="3465"/>
         <w:gridCol w:w="1947"/>
-        <w:gridCol w:w="2182"/>
-        <w:gridCol w:w="2824"/>
-        <w:gridCol w:w="2024"/>
+        <w:gridCol w:w="2183"/>
+        <w:gridCol w:w="2825"/>
+        <w:gridCol w:w="2021"/>
       </w:tblGrid>
       <w:tr>
         <w:trPr>
-          <w:trHeight w:val="320"/>
+          <w:trHeight w:val="320" w:hRule="atLeast"/>
         </w:trPr>
         <w:tc>
           <w:tcPr>
@@ -653,37 +811,45 @@
             <w:tcBorders>
               <w:top w:val="single" w:sz="8" w:space="0" w:color="000000"/>
               <w:left w:val="single" w:sz="8" w:space="0" w:color="000000"/>
-              <w:bottom w:val="single" w:sz="4" w:space="0" w:color="auto"/>
-            </w:tcBorders>
-            <w:shd w:val="clear" w:color="auto" w:fill="auto"/>
-            <w:tcMar>
-              <w:left w:w="-10" w:type="dxa"/>
-            </w:tcMar>
-            <w:vAlign w:val="bottom"/>
-          </w:tcPr>
-          <w:p>
-            <w:pPr>
-              <w:widowControl w:val="0"/>
-              <w:spacing w:line="258" w:lineRule="auto"/>
+              <w:bottom w:val="single" w:sz="4" w:space="0" w:color="000000"/>
+              <w:insideH w:val="single" w:sz="4" w:space="0" w:color="000000"/>
+            </w:tcBorders>
+            <w:shd w:fill="auto" w:val="clear"/>
+            <w:vAlign w:val="bottom"/>
+          </w:tcPr>
+          <w:p>
+            <w:pPr>
+              <w:pStyle w:val="Normal"/>
+              <w:widowControl w:val="false"/>
+              <w:spacing w:lineRule="auto" w:line="256"/>
               <w:jc w:val="center"/>
               <w:rPr>
                 <w:b/>
-              </w:rPr>
-            </w:pPr>
-            <w:r>
-              <w:rPr>
-                <w:b/>
-              </w:rPr>
-              <w:t xml:space="preserve"> Step</w:t>
-            </w:r>
-          </w:p>
-          <w:p>
-            <w:pPr>
-              <w:widowControl w:val="0"/>
-              <w:spacing w:line="258" w:lineRule="auto"/>
+                <w:b/>
+              </w:rPr>
+            </w:pPr>
+            <w:r>
+              <w:rPr>
+                <w:b/>
+              </w:rPr>
+              <w:t xml:space="preserve"> </w:t>
+            </w:r>
+            <w:r>
+              <w:rPr>
+                <w:b/>
+              </w:rPr>
+              <w:t>Step</w:t>
+            </w:r>
+          </w:p>
+          <w:p>
+            <w:pPr>
+              <w:pStyle w:val="Normal"/>
+              <w:widowControl w:val="false"/>
+              <w:spacing w:lineRule="auto" w:line="256"/>
               <w:jc w:val="center"/>
               <w:rPr>
                 <w:b/>
+                <w:b/>
               </w:rPr>
             </w:pPr>
             <w:r>
@@ -700,20 +866,20 @@
             <w:tcBorders>
               <w:top w:val="single" w:sz="8" w:space="0" w:color="000000"/>
               <w:left w:val="single" w:sz="8" w:space="0" w:color="000000"/>
-              <w:bottom w:val="single" w:sz="4" w:space="0" w:color="auto"/>
-            </w:tcBorders>
-            <w:shd w:val="clear" w:color="auto" w:fill="auto"/>
-            <w:tcMar>
-              <w:left w:w="-10" w:type="dxa"/>
-            </w:tcMar>
-            <w:vAlign w:val="bottom"/>
-          </w:tcPr>
-          <w:p>
-            <w:pPr>
-              <w:widowControl w:val="0"/>
-              <w:spacing w:line="258" w:lineRule="auto"/>
-              <w:ind w:left="100"/>
-              <w:rPr>
+              <w:bottom w:val="single" w:sz="4" w:space="0" w:color="000000"/>
+              <w:insideH w:val="single" w:sz="4" w:space="0" w:color="000000"/>
+            </w:tcBorders>
+            <w:shd w:fill="auto" w:val="clear"/>
+            <w:vAlign w:val="bottom"/>
+          </w:tcPr>
+          <w:p>
+            <w:pPr>
+              <w:pStyle w:val="Normal"/>
+              <w:widowControl w:val="false"/>
+              <w:spacing w:lineRule="auto" w:line="256"/>
+              <w:ind w:left="100" w:hanging="0"/>
+              <w:rPr>
+                <w:b/>
                 <w:b/>
               </w:rPr>
             </w:pPr>
@@ -726,10 +892,12 @@
           </w:p>
           <w:p>
             <w:pPr>
-              <w:widowControl w:val="0"/>
-              <w:spacing w:line="258" w:lineRule="auto"/>
-              <w:ind w:left="100"/>
-              <w:rPr>
+              <w:pStyle w:val="Normal"/>
+              <w:widowControl w:val="false"/>
+              <w:spacing w:lineRule="auto" w:line="256"/>
+              <w:ind w:left="100" w:hanging="0"/>
+              <w:rPr>
+                <w:b/>
                 <w:b/>
               </w:rPr>
             </w:pPr>
@@ -747,20 +915,20 @@
             <w:tcBorders>
               <w:top w:val="single" w:sz="8" w:space="0" w:color="000000"/>
               <w:left w:val="single" w:sz="8" w:space="0" w:color="000000"/>
-              <w:bottom w:val="single" w:sz="4" w:space="0" w:color="auto"/>
-            </w:tcBorders>
-            <w:shd w:val="clear" w:color="auto" w:fill="auto"/>
-            <w:tcMar>
-              <w:left w:w="-10" w:type="dxa"/>
-            </w:tcMar>
-            <w:vAlign w:val="bottom"/>
-          </w:tcPr>
-          <w:p>
-            <w:pPr>
-              <w:widowControl w:val="0"/>
-              <w:spacing w:line="258" w:lineRule="auto"/>
-              <w:ind w:left="100"/>
-              <w:rPr>
+              <w:bottom w:val="single" w:sz="4" w:space="0" w:color="000000"/>
+              <w:insideH w:val="single" w:sz="4" w:space="0" w:color="000000"/>
+            </w:tcBorders>
+            <w:shd w:fill="auto" w:val="clear"/>
+            <w:vAlign w:val="bottom"/>
+          </w:tcPr>
+          <w:p>
+            <w:pPr>
+              <w:pStyle w:val="Normal"/>
+              <w:widowControl w:val="false"/>
+              <w:spacing w:lineRule="auto" w:line="256"/>
+              <w:ind w:left="100" w:hanging="0"/>
+              <w:rPr>
+                <w:b/>
                 <w:b/>
               </w:rPr>
             </w:pPr>
@@ -773,10 +941,12 @@
           </w:p>
           <w:p>
             <w:pPr>
-              <w:widowControl w:val="0"/>
-              <w:spacing w:line="258" w:lineRule="auto"/>
-              <w:ind w:left="100"/>
-              <w:rPr>
+              <w:pStyle w:val="Normal"/>
+              <w:widowControl w:val="false"/>
+              <w:spacing w:lineRule="auto" w:line="256"/>
+              <w:ind w:left="100" w:hanging="0"/>
+              <w:rPr>
+                <w:b/>
                 <w:b/>
               </w:rPr>
             </w:pPr>
@@ -790,38 +960,46 @@
         </w:tc>
         <w:tc>
           <w:tcPr>
-            <w:tcW w:w="2182" w:type="dxa"/>
+            <w:tcW w:w="2183" w:type="dxa"/>
             <w:tcBorders>
               <w:top w:val="single" w:sz="8" w:space="0" w:color="000000"/>
               <w:left w:val="single" w:sz="8" w:space="0" w:color="000000"/>
-              <w:bottom w:val="single" w:sz="4" w:space="0" w:color="auto"/>
-            </w:tcBorders>
-            <w:shd w:val="clear" w:color="auto" w:fill="auto"/>
-            <w:tcMar>
-              <w:left w:w="-10" w:type="dxa"/>
-            </w:tcMar>
-          </w:tcPr>
-          <w:p>
-            <w:pPr>
-              <w:widowControl w:val="0"/>
-              <w:spacing w:line="258" w:lineRule="auto"/>
-              <w:rPr>
-                <w:b/>
-              </w:rPr>
-            </w:pPr>
-            <w:r>
-              <w:rPr>
-                <w:b/>
-              </w:rPr>
-              <w:t xml:space="preserve"> Expected </w:t>
-            </w:r>
-          </w:p>
-          <w:p>
-            <w:pPr>
-              <w:widowControl w:val="0"/>
-              <w:spacing w:line="258" w:lineRule="auto"/>
-              <w:ind w:left="100"/>
-              <w:rPr>
+              <w:bottom w:val="single" w:sz="4" w:space="0" w:color="000000"/>
+              <w:insideH w:val="single" w:sz="4" w:space="0" w:color="000000"/>
+            </w:tcBorders>
+            <w:shd w:fill="auto" w:val="clear"/>
+          </w:tcPr>
+          <w:p>
+            <w:pPr>
+              <w:pStyle w:val="Normal"/>
+              <w:widowControl w:val="false"/>
+              <w:spacing w:lineRule="auto" w:line="256"/>
+              <w:rPr>
+                <w:b/>
+                <w:b/>
+              </w:rPr>
+            </w:pPr>
+            <w:r>
+              <w:rPr>
+                <w:b/>
+              </w:rPr>
+              <w:t xml:space="preserve"> </w:t>
+            </w:r>
+            <w:r>
+              <w:rPr>
+                <w:b/>
+              </w:rPr>
+              <w:t xml:space="preserve">Expected </w:t>
+            </w:r>
+          </w:p>
+          <w:p>
+            <w:pPr>
+              <w:pStyle w:val="Normal"/>
+              <w:widowControl w:val="false"/>
+              <w:spacing w:lineRule="auto" w:line="256"/>
+              <w:ind w:left="100" w:hanging="0"/>
+              <w:rPr>
+                <w:b/>
                 <w:b/>
               </w:rPr>
             </w:pPr>
@@ -835,22 +1013,22 @@
         </w:tc>
         <w:tc>
           <w:tcPr>
-            <w:tcW w:w="2824" w:type="dxa"/>
+            <w:tcW w:w="2825" w:type="dxa"/>
             <w:tcBorders>
               <w:top w:val="single" w:sz="8" w:space="0" w:color="000000"/>
               <w:left w:val="single" w:sz="8" w:space="0" w:color="000000"/>
-              <w:bottom w:val="single" w:sz="4" w:space="0" w:color="auto"/>
-            </w:tcBorders>
-            <w:shd w:val="clear" w:color="auto" w:fill="auto"/>
-            <w:tcMar>
-              <w:left w:w="-10" w:type="dxa"/>
-            </w:tcMar>
-          </w:tcPr>
-          <w:p>
-            <w:pPr>
-              <w:widowControl w:val="0"/>
-              <w:spacing w:line="258" w:lineRule="auto"/>
-              <w:rPr>
+              <w:bottom w:val="single" w:sz="4" w:space="0" w:color="000000"/>
+              <w:insideH w:val="single" w:sz="4" w:space="0" w:color="000000"/>
+            </w:tcBorders>
+            <w:shd w:fill="auto" w:val="clear"/>
+          </w:tcPr>
+          <w:p>
+            <w:pPr>
+              <w:pStyle w:val="Normal"/>
+              <w:widowControl w:val="false"/>
+              <w:spacing w:lineRule="auto" w:line="256"/>
+              <w:rPr>
+                <w:b/>
                 <w:b/>
               </w:rPr>
             </w:pPr>
@@ -863,9 +1041,11 @@
           </w:p>
           <w:p>
             <w:pPr>
-              <w:widowControl w:val="0"/>
-              <w:spacing w:line="258" w:lineRule="auto"/>
-              <w:rPr>
+              <w:pStyle w:val="Normal"/>
+              <w:widowControl w:val="false"/>
+              <w:spacing w:lineRule="auto" w:line="256"/>
+              <w:rPr>
+                <w:b/>
                 <w:b/>
               </w:rPr>
             </w:pPr>
@@ -879,34 +1059,42 @@
         </w:tc>
         <w:tc>
           <w:tcPr>
-            <w:tcW w:w="2024" w:type="dxa"/>
+            <w:tcW w:w="2021" w:type="dxa"/>
             <w:tcBorders>
               <w:top w:val="single" w:sz="8" w:space="0" w:color="000000"/>
               <w:left w:val="single" w:sz="8" w:space="0" w:color="000000"/>
-              <w:bottom w:val="single" w:sz="4" w:space="0" w:color="auto"/>
+              <w:bottom w:val="single" w:sz="4" w:space="0" w:color="000000"/>
               <w:right w:val="single" w:sz="8" w:space="0" w:color="000000"/>
-            </w:tcBorders>
-            <w:shd w:val="clear" w:color="auto" w:fill="auto"/>
-            <w:tcMar>
-              <w:left w:w="-10" w:type="dxa"/>
-            </w:tcMar>
-          </w:tcPr>
-          <w:p>
-            <w:pPr>
-              <w:widowControl w:val="0"/>
-              <w:spacing w:line="258" w:lineRule="auto"/>
-              <w:ind w:left="100"/>
-              <w:rPr>
-                <w:b/>
-              </w:rPr>
-            </w:pPr>
-          </w:p>
-          <w:p>
-            <w:pPr>
-              <w:widowControl w:val="0"/>
-              <w:spacing w:line="258" w:lineRule="auto"/>
-              <w:ind w:left="100"/>
-              <w:rPr>
+              <w:insideH w:val="single" w:sz="4" w:space="0" w:color="000000"/>
+              <w:insideV w:val="single" w:sz="8" w:space="0" w:color="000000"/>
+            </w:tcBorders>
+            <w:shd w:fill="auto" w:val="clear"/>
+          </w:tcPr>
+          <w:p>
+            <w:pPr>
+              <w:pStyle w:val="Normal"/>
+              <w:widowControl w:val="false"/>
+              <w:spacing w:lineRule="auto" w:line="256"/>
+              <w:ind w:left="100" w:hanging="0"/>
+              <w:rPr>
+                <w:b/>
+                <w:b/>
+              </w:rPr>
+            </w:pPr>
+            <w:r>
+              <w:rPr>
+                <w:b/>
+              </w:rPr>
+            </w:r>
+          </w:p>
+          <w:p>
+            <w:pPr>
+              <w:pStyle w:val="Normal"/>
+              <w:widowControl w:val="false"/>
+              <w:spacing w:lineRule="auto" w:line="256"/>
+              <w:ind w:left="100" w:hanging="0"/>
+              <w:rPr>
+                <w:b/>
                 <w:b/>
               </w:rPr>
             </w:pPr>
@@ -921,29 +1109,30 @@
       </w:tr>
       <w:tr>
         <w:trPr>
-          <w:trHeight w:val="260"/>
+          <w:trHeight w:val="260" w:hRule="atLeast"/>
         </w:trPr>
         <w:tc>
           <w:tcPr>
             <w:tcW w:w="628" w:type="dxa"/>
             <w:tcBorders>
-              <w:top w:val="single" w:sz="4" w:space="0" w:color="auto"/>
+              <w:top w:val="single" w:sz="4" w:space="0" w:color="000000"/>
               <w:left w:val="single" w:sz="8" w:space="0" w:color="000000"/>
               <w:bottom w:val="single" w:sz="8" w:space="0" w:color="000000"/>
-            </w:tcBorders>
-            <w:shd w:val="clear" w:color="auto" w:fill="auto"/>
-            <w:tcMar>
-              <w:left w:w="-10" w:type="dxa"/>
-            </w:tcMar>
-            <w:vAlign w:val="bottom"/>
-          </w:tcPr>
-          <w:p>
-            <w:pPr>
-              <w:widowControl w:val="0"/>
-              <w:spacing w:line="264" w:lineRule="auto"/>
+              <w:insideH w:val="single" w:sz="8" w:space="0" w:color="000000"/>
+            </w:tcBorders>
+            <w:shd w:fill="auto" w:val="clear"/>
+            <w:vAlign w:val="bottom"/>
+          </w:tcPr>
+          <w:p>
+            <w:pPr>
+              <w:pStyle w:val="Normal"/>
+              <w:widowControl w:val="false"/>
+              <w:spacing w:lineRule="auto" w:line="264"/>
               <w:jc w:val="center"/>
-            </w:pPr>
-            <w:r>
+              <w:rPr/>
+            </w:pPr>
+            <w:r>
+              <w:rPr/>
               <w:t>1</w:t>
             </w:r>
           </w:p>
@@ -952,44 +1141,36 @@
           <w:tcPr>
             <w:tcW w:w="3465" w:type="dxa"/>
             <w:tcBorders>
-              <w:top w:val="single" w:sz="4" w:space="0" w:color="auto"/>
+              <w:top w:val="single" w:sz="4" w:space="0" w:color="000000"/>
               <w:left w:val="single" w:sz="8" w:space="0" w:color="000000"/>
               <w:bottom w:val="single" w:sz="8" w:space="0" w:color="000000"/>
-            </w:tcBorders>
-            <w:shd w:val="clear" w:color="auto" w:fill="auto"/>
-            <w:tcMar>
-              <w:left w:w="-10" w:type="dxa"/>
-            </w:tcMar>
-            <w:vAlign w:val="bottom"/>
-          </w:tcPr>
-          <w:p>
-            <w:pPr>
-              <w:widowControl w:val="0"/>
-              <w:rPr>
-                <w:sz w:val="18"/>
-                <w:szCs w:val="18"/>
-              </w:rPr>
-            </w:pPr>
-            <w:r>
-              <w:rPr>
-                <w:sz w:val="18"/>
-                <w:szCs w:val="18"/>
-              </w:rPr>
-              <w:t xml:space="preserve"> Go to the directory </w:t>
-            </w:r>
-            <w:r>
-              <w:rPr>
-                <w:sz w:val="18"/>
-                <w:szCs w:val="18"/>
-              </w:rPr>
-              <w:t>\</w:t>
-            </w:r>
-            <w:r>
-              <w:rPr>
-                <w:sz w:val="18"/>
-                <w:szCs w:val="18"/>
-              </w:rPr>
-              <w:t>Project2\testing\unittesting</w:t>
+              <w:insideH w:val="single" w:sz="8" w:space="0" w:color="000000"/>
+            </w:tcBorders>
+            <w:shd w:fill="auto" w:val="clear"/>
+            <w:vAlign w:val="bottom"/>
+          </w:tcPr>
+          <w:p>
+            <w:pPr>
+              <w:pStyle w:val="Normal"/>
+              <w:widowControl w:val="false"/>
+              <w:rPr>
+                <w:sz w:val="18"/>
+                <w:szCs w:val="18"/>
+              </w:rPr>
+            </w:pPr>
+            <w:r>
+              <w:rPr>
+                <w:sz w:val="18"/>
+                <w:szCs w:val="18"/>
+              </w:rPr>
+              <w:t xml:space="preserve"> </w:t>
+            </w:r>
+            <w:r>
+              <w:rPr>
+                <w:sz w:val="18"/>
+                <w:szCs w:val="18"/>
+              </w:rPr>
+              <w:t>Go to the directory \Project2\testing\unittesting</w:t>
             </w:r>
           </w:p>
         </w:tc>
@@ -997,19 +1178,18 @@
           <w:tcPr>
             <w:tcW w:w="1947" w:type="dxa"/>
             <w:tcBorders>
-              <w:top w:val="single" w:sz="4" w:space="0" w:color="auto"/>
+              <w:top w:val="single" w:sz="4" w:space="0" w:color="000000"/>
               <w:left w:val="single" w:sz="8" w:space="0" w:color="000000"/>
               <w:bottom w:val="single" w:sz="8" w:space="0" w:color="000000"/>
-            </w:tcBorders>
-            <w:shd w:val="clear" w:color="auto" w:fill="auto"/>
-            <w:tcMar>
-              <w:left w:w="-10" w:type="dxa"/>
-            </w:tcMar>
-            <w:vAlign w:val="bottom"/>
-          </w:tcPr>
-          <w:p>
-            <w:pPr>
-              <w:widowControl w:val="0"/>
+              <w:insideH w:val="single" w:sz="8" w:space="0" w:color="000000"/>
+            </w:tcBorders>
+            <w:shd w:fill="auto" w:val="clear"/>
+            <w:vAlign w:val="bottom"/>
+          </w:tcPr>
+          <w:p>
+            <w:pPr>
+              <w:pStyle w:val="Normal"/>
+              <w:widowControl w:val="false"/>
               <w:rPr>
                 <w:color w:val="0000FF"/>
                 <w:sz w:val="18"/>
@@ -1018,27 +1198,31 @@
               </w:rPr>
             </w:pPr>
             <w:r>
-              <w:t xml:space="preserve"> null</w:t>
-            </w:r>
-          </w:p>
-        </w:tc>
-        <w:tc>
-          <w:tcPr>
-            <w:tcW w:w="2182" w:type="dxa"/>
-            <w:tcBorders>
-              <w:top w:val="single" w:sz="4" w:space="0" w:color="auto"/>
+              <w:rPr/>
+              <w:t xml:space="preserve"> </w:t>
+            </w:r>
+            <w:r>
+              <w:rPr/>
+              <w:t>null</w:t>
+            </w:r>
+          </w:p>
+        </w:tc>
+        <w:tc>
+          <w:tcPr>
+            <w:tcW w:w="2183" w:type="dxa"/>
+            <w:tcBorders>
+              <w:top w:val="single" w:sz="4" w:space="0" w:color="000000"/>
               <w:left w:val="single" w:sz="8" w:space="0" w:color="000000"/>
               <w:bottom w:val="single" w:sz="8" w:space="0" w:color="000000"/>
-            </w:tcBorders>
-            <w:shd w:val="clear" w:color="auto" w:fill="auto"/>
-            <w:tcMar>
-              <w:left w:w="-10" w:type="dxa"/>
-            </w:tcMar>
-            <w:vAlign w:val="bottom"/>
-          </w:tcPr>
-          <w:p>
-            <w:pPr>
-              <w:widowControl w:val="0"/>
+              <w:insideH w:val="single" w:sz="8" w:space="0" w:color="000000"/>
+            </w:tcBorders>
+            <w:shd w:fill="auto" w:val="clear"/>
+            <w:vAlign w:val="bottom"/>
+          </w:tcPr>
+          <w:p>
+            <w:pPr>
+              <w:pStyle w:val="Normal"/>
+              <w:widowControl w:val="false"/>
               <w:rPr>
                 <w:color w:val="0000FF"/>
                 <w:sz w:val="18"/>
@@ -1047,27 +1231,31 @@
               </w:rPr>
             </w:pPr>
             <w:r>
-              <w:t xml:space="preserve"> null</w:t>
-            </w:r>
-          </w:p>
-        </w:tc>
-        <w:tc>
-          <w:tcPr>
-            <w:tcW w:w="2824" w:type="dxa"/>
-            <w:tcBorders>
-              <w:top w:val="single" w:sz="4" w:space="0" w:color="auto"/>
+              <w:rPr/>
+              <w:t xml:space="preserve"> </w:t>
+            </w:r>
+            <w:r>
+              <w:rPr/>
+              <w:t>null</w:t>
+            </w:r>
+          </w:p>
+        </w:tc>
+        <w:tc>
+          <w:tcPr>
+            <w:tcW w:w="2825" w:type="dxa"/>
+            <w:tcBorders>
+              <w:top w:val="single" w:sz="4" w:space="0" w:color="000000"/>
               <w:left w:val="single" w:sz="8" w:space="0" w:color="000000"/>
               <w:bottom w:val="single" w:sz="8" w:space="0" w:color="000000"/>
-            </w:tcBorders>
-            <w:shd w:val="clear" w:color="auto" w:fill="auto"/>
-            <w:tcMar>
-              <w:left w:w="-10" w:type="dxa"/>
-            </w:tcMar>
-            <w:vAlign w:val="bottom"/>
-          </w:tcPr>
-          <w:p>
-            <w:pPr>
-              <w:widowControl w:val="0"/>
+              <w:insideH w:val="single" w:sz="8" w:space="0" w:color="000000"/>
+            </w:tcBorders>
+            <w:shd w:fill="auto" w:val="clear"/>
+            <w:vAlign w:val="bottom"/>
+          </w:tcPr>
+          <w:p>
+            <w:pPr>
+              <w:pStyle w:val="Normal"/>
+              <w:widowControl w:val="false"/>
               <w:rPr>
                 <w:color w:val="0000FF"/>
                 <w:sz w:val="18"/>
@@ -1076,52 +1264,50 @@
               </w:rPr>
             </w:pPr>
             <w:r>
-              <w:t xml:space="preserve"> null</w:t>
-            </w:r>
-          </w:p>
-        </w:tc>
-        <w:tc>
-          <w:tcPr>
-            <w:tcW w:w="2024" w:type="dxa"/>
-            <w:tcBorders>
-              <w:top w:val="single" w:sz="4" w:space="0" w:color="auto"/>
+              <w:rPr/>
+              <w:t xml:space="preserve"> </w:t>
+            </w:r>
+            <w:r>
+              <w:rPr/>
+              <w:t>null</w:t>
+            </w:r>
+          </w:p>
+        </w:tc>
+        <w:tc>
+          <w:tcPr>
+            <w:tcW w:w="2021" w:type="dxa"/>
+            <w:tcBorders>
+              <w:top w:val="single" w:sz="4" w:space="0" w:color="000000"/>
               <w:left w:val="single" w:sz="8" w:space="0" w:color="000000"/>
               <w:bottom w:val="single" w:sz="8" w:space="0" w:color="000000"/>
               <w:right w:val="single" w:sz="8" w:space="0" w:color="000000"/>
-            </w:tcBorders>
-            <w:shd w:val="clear" w:color="auto" w:fill="auto"/>
-            <w:tcMar>
-              <w:left w:w="-10" w:type="dxa"/>
-            </w:tcMar>
-          </w:tcPr>
-          <w:p>
-            <w:pPr>
-              <w:widowControl w:val="0"/>
-              <w:rPr>
-                <w:sz w:val="18"/>
-                <w:szCs w:val="18"/>
-              </w:rPr>
-            </w:pPr>
-            <w:r>
-              <w:rPr>
-                <w:sz w:val="18"/>
-                <w:szCs w:val="18"/>
-              </w:rPr>
-              <w:t>go</w:t>
-            </w:r>
-            <w:r>
-              <w:rPr>
-                <w:sz w:val="18"/>
-                <w:szCs w:val="18"/>
-              </w:rPr>
-              <w:t xml:space="preserve"> to the application directory</w:t>
+              <w:insideH w:val="single" w:sz="8" w:space="0" w:color="000000"/>
+              <w:insideV w:val="single" w:sz="8" w:space="0" w:color="000000"/>
+            </w:tcBorders>
+            <w:shd w:fill="auto" w:val="clear"/>
+          </w:tcPr>
+          <w:p>
+            <w:pPr>
+              <w:pStyle w:val="Normal"/>
+              <w:widowControl w:val="false"/>
+              <w:rPr>
+                <w:sz w:val="18"/>
+                <w:szCs w:val="18"/>
+              </w:rPr>
+            </w:pPr>
+            <w:r>
+              <w:rPr>
+                <w:sz w:val="18"/>
+                <w:szCs w:val="18"/>
+              </w:rPr>
+              <w:t>go to the application directory</w:t>
             </w:r>
           </w:p>
         </w:tc>
       </w:tr>
       <w:tr>
         <w:trPr>
-          <w:trHeight w:val="260"/>
+          <w:trHeight w:val="260" w:hRule="atLeast"/>
         </w:trPr>
         <w:tc>
           <w:tcPr>
@@ -1129,20 +1315,21 @@
             <w:tcBorders>
               <w:left w:val="single" w:sz="8" w:space="0" w:color="000000"/>
               <w:bottom w:val="single" w:sz="8" w:space="0" w:color="000000"/>
-            </w:tcBorders>
-            <w:shd w:val="clear" w:color="auto" w:fill="auto"/>
-            <w:tcMar>
-              <w:left w:w="-10" w:type="dxa"/>
-            </w:tcMar>
-            <w:vAlign w:val="bottom"/>
-          </w:tcPr>
-          <w:p>
-            <w:pPr>
-              <w:widowControl w:val="0"/>
-              <w:spacing w:line="264" w:lineRule="auto"/>
+              <w:insideH w:val="single" w:sz="8" w:space="0" w:color="000000"/>
+            </w:tcBorders>
+            <w:shd w:fill="auto" w:val="clear"/>
+            <w:vAlign w:val="bottom"/>
+          </w:tcPr>
+          <w:p>
+            <w:pPr>
+              <w:pStyle w:val="Normal"/>
+              <w:widowControl w:val="false"/>
+              <w:spacing w:lineRule="auto" w:line="264"/>
               <w:jc w:val="center"/>
-            </w:pPr>
-            <w:r>
+              <w:rPr/>
+            </w:pPr>
+            <w:r>
+              <w:rPr/>
               <w:t>2</w:t>
             </w:r>
           </w:p>
@@ -1153,41 +1340,26 @@
             <w:tcBorders>
               <w:left w:val="single" w:sz="8" w:space="0" w:color="000000"/>
               <w:bottom w:val="single" w:sz="8" w:space="0" w:color="000000"/>
-            </w:tcBorders>
-            <w:shd w:val="clear" w:color="auto" w:fill="auto"/>
-            <w:tcMar>
-              <w:left w:w="-10" w:type="dxa"/>
-            </w:tcMar>
-            <w:vAlign w:val="bottom"/>
-          </w:tcPr>
-          <w:p>
-            <w:pPr>
-              <w:widowControl w:val="0"/>
-              <w:rPr>
-                <w:sz w:val="18"/>
-                <w:szCs w:val="18"/>
-              </w:rPr>
-            </w:pPr>
-            <w:r>
-              <w:rPr>
-                <w:sz w:val="18"/>
-                <w:szCs w:val="18"/>
-              </w:rPr>
-              <w:t>copy</w:t>
-            </w:r>
-            <w:r>
-              <w:rPr>
-                <w:sz w:val="18"/>
-                <w:szCs w:val="18"/>
-              </w:rPr>
-              <w:t xml:space="preserve"> all file </w:t>
-            </w:r>
-            <w:r>
-              <w:rPr>
-                <w:sz w:val="18"/>
-                <w:szCs w:val="18"/>
-              </w:rPr>
-              <w:t>to \Project2\src\</w:t>
+              <w:insideH w:val="single" w:sz="8" w:space="0" w:color="000000"/>
+            </w:tcBorders>
+            <w:shd w:fill="auto" w:val="clear"/>
+            <w:vAlign w:val="bottom"/>
+          </w:tcPr>
+          <w:p>
+            <w:pPr>
+              <w:pStyle w:val="Normal"/>
+              <w:widowControl w:val="false"/>
+              <w:rPr>
+                <w:sz w:val="18"/>
+                <w:szCs w:val="18"/>
+              </w:rPr>
+            </w:pPr>
+            <w:r>
+              <w:rPr>
+                <w:sz w:val="18"/>
+                <w:szCs w:val="18"/>
+              </w:rPr>
+              <w:t>copy all file to \Project2\src\</w:t>
             </w:r>
           </w:p>
         </w:tc>
@@ -1197,16 +1369,15 @@
             <w:tcBorders>
               <w:left w:val="single" w:sz="8" w:space="0" w:color="000000"/>
               <w:bottom w:val="single" w:sz="8" w:space="0" w:color="000000"/>
-            </w:tcBorders>
-            <w:shd w:val="clear" w:color="auto" w:fill="auto"/>
-            <w:tcMar>
-              <w:left w:w="-10" w:type="dxa"/>
-            </w:tcMar>
-            <w:vAlign w:val="bottom"/>
-          </w:tcPr>
-          <w:p>
-            <w:pPr>
-              <w:widowControl w:val="0"/>
+              <w:insideH w:val="single" w:sz="8" w:space="0" w:color="000000"/>
+            </w:tcBorders>
+            <w:shd w:fill="auto" w:val="clear"/>
+            <w:vAlign w:val="bottom"/>
+          </w:tcPr>
+          <w:p>
+            <w:pPr>
+              <w:pStyle w:val="Normal"/>
+              <w:widowControl w:val="false"/>
               <w:rPr>
                 <w:color w:val="0000FF"/>
                 <w:sz w:val="18"/>
@@ -1215,26 +1386,30 @@
               </w:rPr>
             </w:pPr>
             <w:r>
-              <w:t xml:space="preserve"> null</w:t>
-            </w:r>
-          </w:p>
-        </w:tc>
-        <w:tc>
-          <w:tcPr>
-            <w:tcW w:w="2182" w:type="dxa"/>
+              <w:rPr/>
+              <w:t xml:space="preserve"> </w:t>
+            </w:r>
+            <w:r>
+              <w:rPr/>
+              <w:t>null</w:t>
+            </w:r>
+          </w:p>
+        </w:tc>
+        <w:tc>
+          <w:tcPr>
+            <w:tcW w:w="2183" w:type="dxa"/>
             <w:tcBorders>
               <w:left w:val="single" w:sz="8" w:space="0" w:color="000000"/>
               <w:bottom w:val="single" w:sz="8" w:space="0" w:color="000000"/>
-            </w:tcBorders>
-            <w:shd w:val="clear" w:color="auto" w:fill="auto"/>
-            <w:tcMar>
-              <w:left w:w="-10" w:type="dxa"/>
-            </w:tcMar>
-            <w:vAlign w:val="bottom"/>
-          </w:tcPr>
-          <w:p>
-            <w:pPr>
-              <w:widowControl w:val="0"/>
+              <w:insideH w:val="single" w:sz="8" w:space="0" w:color="000000"/>
+            </w:tcBorders>
+            <w:shd w:fill="auto" w:val="clear"/>
+            <w:vAlign w:val="bottom"/>
+          </w:tcPr>
+          <w:p>
+            <w:pPr>
+              <w:pStyle w:val="Normal"/>
+              <w:widowControl w:val="false"/>
               <w:rPr>
                 <w:color w:val="0000FF"/>
                 <w:sz w:val="18"/>
@@ -1243,26 +1418,30 @@
               </w:rPr>
             </w:pPr>
             <w:r>
-              <w:t xml:space="preserve"> null</w:t>
-            </w:r>
-          </w:p>
-        </w:tc>
-        <w:tc>
-          <w:tcPr>
-            <w:tcW w:w="2824" w:type="dxa"/>
+              <w:rPr/>
+              <w:t xml:space="preserve"> </w:t>
+            </w:r>
+            <w:r>
+              <w:rPr/>
+              <w:t>null</w:t>
+            </w:r>
+          </w:p>
+        </w:tc>
+        <w:tc>
+          <w:tcPr>
+            <w:tcW w:w="2825" w:type="dxa"/>
             <w:tcBorders>
               <w:left w:val="single" w:sz="8" w:space="0" w:color="000000"/>
               <w:bottom w:val="single" w:sz="8" w:space="0" w:color="000000"/>
-            </w:tcBorders>
-            <w:shd w:val="clear" w:color="auto" w:fill="auto"/>
-            <w:tcMar>
-              <w:left w:w="-10" w:type="dxa"/>
-            </w:tcMar>
-            <w:vAlign w:val="bottom"/>
-          </w:tcPr>
-          <w:p>
-            <w:pPr>
-              <w:widowControl w:val="0"/>
+              <w:insideH w:val="single" w:sz="8" w:space="0" w:color="000000"/>
+            </w:tcBorders>
+            <w:shd w:fill="auto" w:val="clear"/>
+            <w:vAlign w:val="bottom"/>
+          </w:tcPr>
+          <w:p>
+            <w:pPr>
+              <w:pStyle w:val="Normal"/>
+              <w:widowControl w:val="false"/>
               <w:rPr>
                 <w:color w:val="0000FF"/>
                 <w:sz w:val="18"/>
@@ -1271,26 +1450,31 @@
               </w:rPr>
             </w:pPr>
             <w:r>
-              <w:t xml:space="preserve"> null</w:t>
-            </w:r>
-          </w:p>
-        </w:tc>
-        <w:tc>
-          <w:tcPr>
-            <w:tcW w:w="2024" w:type="dxa"/>
+              <w:rPr/>
+              <w:t xml:space="preserve"> </w:t>
+            </w:r>
+            <w:r>
+              <w:rPr/>
+              <w:t>null</w:t>
+            </w:r>
+          </w:p>
+        </w:tc>
+        <w:tc>
+          <w:tcPr>
+            <w:tcW w:w="2021" w:type="dxa"/>
             <w:tcBorders>
               <w:left w:val="single" w:sz="8" w:space="0" w:color="000000"/>
               <w:bottom w:val="single" w:sz="8" w:space="0" w:color="000000"/>
               <w:right w:val="single" w:sz="8" w:space="0" w:color="000000"/>
-            </w:tcBorders>
-            <w:shd w:val="clear" w:color="auto" w:fill="auto"/>
-            <w:tcMar>
-              <w:left w:w="-10" w:type="dxa"/>
-            </w:tcMar>
-          </w:tcPr>
-          <w:p>
-            <w:pPr>
-              <w:widowControl w:val="0"/>
+              <w:insideH w:val="single" w:sz="8" w:space="0" w:color="000000"/>
+              <w:insideV w:val="single" w:sz="8" w:space="0" w:color="000000"/>
+            </w:tcBorders>
+            <w:shd w:fill="auto" w:val="clear"/>
+          </w:tcPr>
+          <w:p>
+            <w:pPr>
+              <w:pStyle w:val="Normal"/>
+              <w:widowControl w:val="false"/>
               <w:rPr>
                 <w:sz w:val="18"/>
                 <w:szCs w:val="18"/>
@@ -1308,7 +1492,7 @@
       </w:tr>
       <w:tr>
         <w:trPr>
-          <w:trHeight w:val="260"/>
+          <w:trHeight w:val="260" w:hRule="atLeast"/>
         </w:trPr>
         <w:tc>
           <w:tcPr>
@@ -1316,16 +1500,15 @@
             <w:tcBorders>
               <w:left w:val="single" w:sz="8" w:space="0" w:color="000000"/>
               <w:bottom w:val="single" w:sz="8" w:space="0" w:color="000000"/>
-            </w:tcBorders>
-            <w:shd w:val="clear" w:color="auto" w:fill="auto"/>
-            <w:tcMar>
-              <w:left w:w="-10" w:type="dxa"/>
-            </w:tcMar>
-            <w:vAlign w:val="bottom"/>
-          </w:tcPr>
-          <w:p>
-            <w:pPr>
-              <w:widowControl w:val="0"/>
+              <w:insideH w:val="single" w:sz="8" w:space="0" w:color="000000"/>
+            </w:tcBorders>
+            <w:shd w:fill="auto" w:val="clear"/>
+            <w:vAlign w:val="bottom"/>
+          </w:tcPr>
+          <w:p>
+            <w:pPr>
+              <w:pStyle w:val="Normal"/>
+              <w:widowControl w:val="false"/>
               <w:jc w:val="center"/>
               <w:rPr>
                 <w:sz w:val="18"/>
@@ -1347,16 +1530,15 @@
             <w:tcBorders>
               <w:left w:val="single" w:sz="8" w:space="0" w:color="000000"/>
               <w:bottom w:val="single" w:sz="8" w:space="0" w:color="000000"/>
-            </w:tcBorders>
-            <w:shd w:val="clear" w:color="auto" w:fill="auto"/>
-            <w:tcMar>
-              <w:left w:w="-10" w:type="dxa"/>
-            </w:tcMar>
-            <w:vAlign w:val="bottom"/>
-          </w:tcPr>
-          <w:p>
-            <w:pPr>
-              <w:widowControl w:val="0"/>
+              <w:insideH w:val="single" w:sz="8" w:space="0" w:color="000000"/>
+            </w:tcBorders>
+            <w:shd w:fill="auto" w:val="clear"/>
+            <w:vAlign w:val="bottom"/>
+          </w:tcPr>
+          <w:p>
+            <w:pPr>
+              <w:pStyle w:val="Normal"/>
+              <w:widowControl w:val="false"/>
               <w:rPr>
                 <w:sz w:val="18"/>
                 <w:szCs w:val="18"/>
@@ -1377,16 +1559,15 @@
             <w:tcBorders>
               <w:left w:val="single" w:sz="8" w:space="0" w:color="000000"/>
               <w:bottom w:val="single" w:sz="8" w:space="0" w:color="000000"/>
-            </w:tcBorders>
-            <w:shd w:val="clear" w:color="auto" w:fill="auto"/>
-            <w:tcMar>
-              <w:left w:w="-10" w:type="dxa"/>
-            </w:tcMar>
-            <w:vAlign w:val="bottom"/>
-          </w:tcPr>
-          <w:p>
-            <w:pPr>
-              <w:widowControl w:val="0"/>
+              <w:insideH w:val="single" w:sz="8" w:space="0" w:color="000000"/>
+            </w:tcBorders>
+            <w:shd w:fill="auto" w:val="clear"/>
+            <w:vAlign w:val="bottom"/>
+          </w:tcPr>
+          <w:p>
+            <w:pPr>
+              <w:pStyle w:val="Normal"/>
+              <w:widowControl w:val="false"/>
               <w:rPr>
                 <w:sz w:val="18"/>
                 <w:szCs w:val="18"/>
@@ -1400,25 +1581,25 @@
               <w:t xml:space="preserve"> </w:t>
             </w:r>
             <w:r>
+              <w:rPr/>
               <w:t>null</w:t>
             </w:r>
           </w:p>
         </w:tc>
         <w:tc>
           <w:tcPr>
-            <w:tcW w:w="2182" w:type="dxa"/>
+            <w:tcW w:w="2183" w:type="dxa"/>
             <w:tcBorders>
               <w:left w:val="single" w:sz="8" w:space="0" w:color="000000"/>
               <w:bottom w:val="single" w:sz="8" w:space="0" w:color="000000"/>
-            </w:tcBorders>
-            <w:shd w:val="clear" w:color="auto" w:fill="auto"/>
-            <w:tcMar>
-              <w:left w:w="-10" w:type="dxa"/>
-            </w:tcMar>
-          </w:tcPr>
-          <w:p>
-            <w:pPr>
-              <w:widowControl w:val="0"/>
+              <w:insideH w:val="single" w:sz="8" w:space="0" w:color="000000"/>
+            </w:tcBorders>
+            <w:shd w:fill="auto" w:val="clear"/>
+          </w:tcPr>
+          <w:p>
+            <w:pPr>
+              <w:pStyle w:val="Normal"/>
+              <w:widowControl w:val="false"/>
               <w:rPr>
                 <w:sz w:val="18"/>
                 <w:szCs w:val="18"/>
@@ -1432,25 +1613,25 @@
               <w:t xml:space="preserve"> </w:t>
             </w:r>
             <w:r>
+              <w:rPr/>
               <w:t>null</w:t>
             </w:r>
           </w:p>
         </w:tc>
         <w:tc>
           <w:tcPr>
-            <w:tcW w:w="2824" w:type="dxa"/>
+            <w:tcW w:w="2825" w:type="dxa"/>
             <w:tcBorders>
               <w:left w:val="single" w:sz="8" w:space="0" w:color="000000"/>
               <w:bottom w:val="single" w:sz="8" w:space="0" w:color="000000"/>
-            </w:tcBorders>
-            <w:shd w:val="clear" w:color="auto" w:fill="auto"/>
-            <w:tcMar>
-              <w:left w:w="-10" w:type="dxa"/>
-            </w:tcMar>
-          </w:tcPr>
-          <w:p>
-            <w:pPr>
-              <w:widowControl w:val="0"/>
+              <w:insideH w:val="single" w:sz="8" w:space="0" w:color="000000"/>
+            </w:tcBorders>
+            <w:shd w:fill="auto" w:val="clear"/>
+          </w:tcPr>
+          <w:p>
+            <w:pPr>
+              <w:pStyle w:val="Normal"/>
+              <w:widowControl w:val="false"/>
               <w:rPr>
                 <w:sz w:val="18"/>
                 <w:szCs w:val="18"/>
@@ -1464,26 +1645,27 @@
               <w:t xml:space="preserve"> </w:t>
             </w:r>
             <w:r>
+              <w:rPr/>
               <w:t>null</w:t>
             </w:r>
           </w:p>
         </w:tc>
         <w:tc>
           <w:tcPr>
-            <w:tcW w:w="2024" w:type="dxa"/>
+            <w:tcW w:w="2021" w:type="dxa"/>
             <w:tcBorders>
               <w:left w:val="single" w:sz="8" w:space="0" w:color="000000"/>
               <w:bottom w:val="single" w:sz="8" w:space="0" w:color="000000"/>
               <w:right w:val="single" w:sz="8" w:space="0" w:color="000000"/>
-            </w:tcBorders>
-            <w:shd w:val="clear" w:color="auto" w:fill="auto"/>
-            <w:tcMar>
-              <w:left w:w="-10" w:type="dxa"/>
-            </w:tcMar>
-          </w:tcPr>
-          <w:p>
-            <w:pPr>
-              <w:widowControl w:val="0"/>
+              <w:insideH w:val="single" w:sz="8" w:space="0" w:color="000000"/>
+              <w:insideV w:val="single" w:sz="8" w:space="0" w:color="000000"/>
+            </w:tcBorders>
+            <w:shd w:fill="auto" w:val="clear"/>
+          </w:tcPr>
+          <w:p>
+            <w:pPr>
+              <w:pStyle w:val="Normal"/>
+              <w:widowControl w:val="false"/>
               <w:rPr>
                 <w:sz w:val="18"/>
                 <w:szCs w:val="18"/>
@@ -1501,7 +1683,7 @@
       </w:tr>
       <w:tr>
         <w:trPr>
-          <w:trHeight w:val="580"/>
+          <w:trHeight w:val="580" w:hRule="atLeast"/>
         </w:trPr>
         <w:tc>
           <w:tcPr>
@@ -1509,16 +1691,15 @@
             <w:tcBorders>
               <w:left w:val="single" w:sz="8" w:space="0" w:color="000000"/>
               <w:bottom w:val="single" w:sz="8" w:space="0" w:color="000000"/>
-            </w:tcBorders>
-            <w:shd w:val="clear" w:color="auto" w:fill="auto"/>
-            <w:tcMar>
-              <w:left w:w="-10" w:type="dxa"/>
-            </w:tcMar>
-            <w:vAlign w:val="bottom"/>
-          </w:tcPr>
-          <w:p>
-            <w:pPr>
-              <w:widowControl w:val="0"/>
+              <w:insideH w:val="single" w:sz="8" w:space="0" w:color="000000"/>
+            </w:tcBorders>
+            <w:shd w:fill="auto" w:val="clear"/>
+            <w:vAlign w:val="bottom"/>
+          </w:tcPr>
+          <w:p>
+            <w:pPr>
+              <w:pStyle w:val="Normal"/>
+              <w:widowControl w:val="false"/>
               <w:jc w:val="center"/>
               <w:rPr>
                 <w:sz w:val="18"/>
@@ -1540,16 +1721,15 @@
             <w:tcBorders>
               <w:left w:val="single" w:sz="8" w:space="0" w:color="000000"/>
               <w:bottom w:val="single" w:sz="8" w:space="0" w:color="000000"/>
-            </w:tcBorders>
-            <w:shd w:val="clear" w:color="auto" w:fill="auto"/>
-            <w:tcMar>
-              <w:left w:w="-10" w:type="dxa"/>
-            </w:tcMar>
-            <w:vAlign w:val="bottom"/>
-          </w:tcPr>
-          <w:p>
-            <w:pPr>
-              <w:widowControl w:val="0"/>
+              <w:insideH w:val="single" w:sz="8" w:space="0" w:color="000000"/>
+            </w:tcBorders>
+            <w:shd w:fill="auto" w:val="clear"/>
+            <w:vAlign w:val="bottom"/>
+          </w:tcPr>
+          <w:p>
+            <w:pPr>
+              <w:pStyle w:val="Normal"/>
+              <w:widowControl w:val="false"/>
               <w:rPr>
                 <w:sz w:val="18"/>
                 <w:szCs w:val="18"/>
@@ -1570,16 +1750,15 @@
             <w:tcBorders>
               <w:left w:val="single" w:sz="8" w:space="0" w:color="000000"/>
               <w:bottom w:val="single" w:sz="8" w:space="0" w:color="000000"/>
-            </w:tcBorders>
-            <w:shd w:val="clear" w:color="auto" w:fill="auto"/>
-            <w:tcMar>
-              <w:left w:w="-10" w:type="dxa"/>
-            </w:tcMar>
-            <w:vAlign w:val="bottom"/>
-          </w:tcPr>
-          <w:p>
-            <w:pPr>
-              <w:widowControl w:val="0"/>
+              <w:insideH w:val="single" w:sz="8" w:space="0" w:color="000000"/>
+            </w:tcBorders>
+            <w:shd w:fill="auto" w:val="clear"/>
+            <w:vAlign w:val="bottom"/>
+          </w:tcPr>
+          <w:p>
+            <w:pPr>
+              <w:pStyle w:val="Normal"/>
+              <w:widowControl w:val="false"/>
               <w:rPr>
                 <w:sz w:val="18"/>
                 <w:szCs w:val="18"/>
@@ -1593,26 +1772,26 @@
               <w:t xml:space="preserve"> </w:t>
             </w:r>
             <w:r>
+              <w:rPr/>
               <w:t>null</w:t>
             </w:r>
           </w:p>
         </w:tc>
         <w:tc>
           <w:tcPr>
-            <w:tcW w:w="2182" w:type="dxa"/>
+            <w:tcW w:w="2183" w:type="dxa"/>
             <w:tcBorders>
               <w:left w:val="single" w:sz="8" w:space="0" w:color="000000"/>
               <w:bottom w:val="single" w:sz="8" w:space="0" w:color="000000"/>
-            </w:tcBorders>
-            <w:shd w:val="clear" w:color="auto" w:fill="auto"/>
-            <w:tcMar>
-              <w:left w:w="-10" w:type="dxa"/>
-            </w:tcMar>
-            <w:vAlign w:val="bottom"/>
-          </w:tcPr>
-          <w:p>
-            <w:pPr>
-              <w:widowControl w:val="0"/>
+              <w:insideH w:val="single" w:sz="8" w:space="0" w:color="000000"/>
+            </w:tcBorders>
+            <w:shd w:fill="auto" w:val="clear"/>
+            <w:vAlign w:val="bottom"/>
+          </w:tcPr>
+          <w:p>
+            <w:pPr>
+              <w:pStyle w:val="Normal"/>
+              <w:widowControl w:val="false"/>
               <w:rPr>
                 <w:sz w:val="18"/>
                 <w:szCs w:val="18"/>
@@ -1626,26 +1805,26 @@
               <w:t xml:space="preserve"> </w:t>
             </w:r>
             <w:r>
+              <w:rPr/>
               <w:t>null</w:t>
             </w:r>
           </w:p>
         </w:tc>
         <w:tc>
           <w:tcPr>
-            <w:tcW w:w="2824" w:type="dxa"/>
+            <w:tcW w:w="2825" w:type="dxa"/>
             <w:tcBorders>
               <w:left w:val="single" w:sz="8" w:space="0" w:color="000000"/>
               <w:bottom w:val="single" w:sz="8" w:space="0" w:color="000000"/>
-            </w:tcBorders>
-            <w:shd w:val="clear" w:color="auto" w:fill="auto"/>
-            <w:tcMar>
-              <w:left w:w="-10" w:type="dxa"/>
-            </w:tcMar>
-            <w:vAlign w:val="bottom"/>
-          </w:tcPr>
-          <w:p>
-            <w:pPr>
-              <w:widowControl w:val="0"/>
+              <w:insideH w:val="single" w:sz="8" w:space="0" w:color="000000"/>
+            </w:tcBorders>
+            <w:shd w:fill="auto" w:val="clear"/>
+            <w:vAlign w:val="bottom"/>
+          </w:tcPr>
+          <w:p>
+            <w:pPr>
+              <w:pStyle w:val="Normal"/>
+              <w:widowControl w:val="false"/>
               <w:rPr>
                 <w:sz w:val="18"/>
                 <w:szCs w:val="18"/>
@@ -1659,26 +1838,27 @@
               <w:t xml:space="preserve"> </w:t>
             </w:r>
             <w:r>
+              <w:rPr/>
               <w:t>null</w:t>
             </w:r>
           </w:p>
         </w:tc>
         <w:tc>
           <w:tcPr>
-            <w:tcW w:w="2024" w:type="dxa"/>
+            <w:tcW w:w="2021" w:type="dxa"/>
             <w:tcBorders>
               <w:left w:val="single" w:sz="8" w:space="0" w:color="000000"/>
               <w:bottom w:val="single" w:sz="8" w:space="0" w:color="000000"/>
               <w:right w:val="single" w:sz="8" w:space="0" w:color="000000"/>
-            </w:tcBorders>
-            <w:shd w:val="clear" w:color="auto" w:fill="auto"/>
-            <w:tcMar>
-              <w:left w:w="-10" w:type="dxa"/>
-            </w:tcMar>
-          </w:tcPr>
-          <w:p>
-            <w:pPr>
-              <w:widowControl w:val="0"/>
+              <w:insideH w:val="single" w:sz="8" w:space="0" w:color="000000"/>
+              <w:insideV w:val="single" w:sz="8" w:space="0" w:color="000000"/>
+            </w:tcBorders>
+            <w:shd w:fill="auto" w:val="clear"/>
+          </w:tcPr>
+          <w:p>
+            <w:pPr>
+              <w:pStyle w:val="Normal"/>
+              <w:widowControl w:val="false"/>
               <w:rPr>
                 <w:sz w:val="18"/>
                 <w:szCs w:val="18"/>
@@ -1696,7 +1876,7 @@
       </w:tr>
       <w:tr>
         <w:trPr>
-          <w:trHeight w:val="720"/>
+          <w:trHeight w:val="720" w:hRule="atLeast"/>
         </w:trPr>
         <w:tc>
           <w:tcPr>
@@ -1704,16 +1884,15 @@
             <w:tcBorders>
               <w:left w:val="single" w:sz="8" w:space="0" w:color="000000"/>
               <w:bottom w:val="single" w:sz="8" w:space="0" w:color="000000"/>
-            </w:tcBorders>
-            <w:shd w:val="clear" w:color="auto" w:fill="auto"/>
-            <w:tcMar>
-              <w:left w:w="-10" w:type="dxa"/>
-            </w:tcMar>
-            <w:vAlign w:val="bottom"/>
-          </w:tcPr>
-          <w:p>
-            <w:pPr>
-              <w:widowControl w:val="0"/>
+              <w:insideH w:val="single" w:sz="8" w:space="0" w:color="000000"/>
+            </w:tcBorders>
+            <w:shd w:fill="auto" w:val="clear"/>
+            <w:vAlign w:val="bottom"/>
+          </w:tcPr>
+          <w:p>
+            <w:pPr>
+              <w:pStyle w:val="Normal"/>
+              <w:widowControl w:val="false"/>
               <w:jc w:val="center"/>
               <w:rPr>
                 <w:sz w:val="18"/>
@@ -1735,16 +1914,15 @@
             <w:tcBorders>
               <w:left w:val="single" w:sz="8" w:space="0" w:color="000000"/>
               <w:bottom w:val="single" w:sz="8" w:space="0" w:color="000000"/>
-            </w:tcBorders>
-            <w:shd w:val="clear" w:color="auto" w:fill="auto"/>
-            <w:tcMar>
-              <w:left w:w="-10" w:type="dxa"/>
-            </w:tcMar>
-            <w:vAlign w:val="bottom"/>
-          </w:tcPr>
-          <w:p>
-            <w:pPr>
-              <w:widowControl w:val="0"/>
+              <w:insideH w:val="single" w:sz="8" w:space="0" w:color="000000"/>
+            </w:tcBorders>
+            <w:shd w:fill="auto" w:val="clear"/>
+            <w:vAlign w:val="bottom"/>
+          </w:tcPr>
+          <w:p>
+            <w:pPr>
+              <w:pStyle w:val="Normal"/>
+              <w:widowControl w:val="false"/>
               <w:rPr>
                 <w:sz w:val="18"/>
                 <w:szCs w:val="18"/>
@@ -1765,42 +1943,41 @@
             <w:tcBorders>
               <w:left w:val="single" w:sz="8" w:space="0" w:color="000000"/>
               <w:bottom w:val="single" w:sz="8" w:space="0" w:color="000000"/>
-            </w:tcBorders>
-            <w:shd w:val="clear" w:color="auto" w:fill="auto"/>
-            <w:tcMar>
-              <w:left w:w="-10" w:type="dxa"/>
-            </w:tcMar>
-            <w:vAlign w:val="bottom"/>
-          </w:tcPr>
-          <w:p>
-            <w:pPr>
-              <w:widowControl w:val="0"/>
-              <w:rPr>
-                <w:sz w:val="18"/>
-                <w:szCs w:val="18"/>
-              </w:rPr>
-            </w:pPr>
-            <w:r>
+              <w:insideH w:val="single" w:sz="8" w:space="0" w:color="000000"/>
+            </w:tcBorders>
+            <w:shd w:fill="auto" w:val="clear"/>
+            <w:vAlign w:val="bottom"/>
+          </w:tcPr>
+          <w:p>
+            <w:pPr>
+              <w:pStyle w:val="Normal"/>
+              <w:widowControl w:val="false"/>
+              <w:rPr>
+                <w:sz w:val="18"/>
+                <w:szCs w:val="18"/>
+              </w:rPr>
+            </w:pPr>
+            <w:r>
+              <w:rPr/>
               <w:t>null</w:t>
             </w:r>
           </w:p>
         </w:tc>
         <w:tc>
           <w:tcPr>
-            <w:tcW w:w="2182" w:type="dxa"/>
+            <w:tcW w:w="2183" w:type="dxa"/>
             <w:tcBorders>
               <w:left w:val="single" w:sz="8" w:space="0" w:color="000000"/>
               <w:bottom w:val="single" w:sz="8" w:space="0" w:color="000000"/>
-            </w:tcBorders>
-            <w:shd w:val="clear" w:color="auto" w:fill="auto"/>
-            <w:tcMar>
-              <w:left w:w="-10" w:type="dxa"/>
-            </w:tcMar>
-            <w:vAlign w:val="bottom"/>
-          </w:tcPr>
-          <w:p>
-            <w:pPr>
-              <w:widowControl w:val="0"/>
+              <w:insideH w:val="single" w:sz="8" w:space="0" w:color="000000"/>
+            </w:tcBorders>
+            <w:shd w:fill="auto" w:val="clear"/>
+            <w:vAlign w:val="bottom"/>
+          </w:tcPr>
+          <w:p>
+            <w:pPr>
+              <w:pStyle w:val="Normal"/>
+              <w:widowControl w:val="false"/>
               <w:rPr>
                 <w:sz w:val="18"/>
                 <w:szCs w:val="18"/>
@@ -1817,20 +1994,19 @@
         </w:tc>
         <w:tc>
           <w:tcPr>
-            <w:tcW w:w="2824" w:type="dxa"/>
+            <w:tcW w:w="2825" w:type="dxa"/>
             <w:tcBorders>
               <w:left w:val="single" w:sz="8" w:space="0" w:color="000000"/>
               <w:bottom w:val="single" w:sz="8" w:space="0" w:color="000000"/>
-            </w:tcBorders>
-            <w:shd w:val="clear" w:color="auto" w:fill="auto"/>
-            <w:tcMar>
-              <w:left w:w="-10" w:type="dxa"/>
-            </w:tcMar>
-            <w:vAlign w:val="bottom"/>
-          </w:tcPr>
-          <w:p>
-            <w:pPr>
-              <w:widowControl w:val="0"/>
+              <w:insideH w:val="single" w:sz="8" w:space="0" w:color="000000"/>
+            </w:tcBorders>
+            <w:shd w:fill="auto" w:val="clear"/>
+            <w:vAlign w:val="bottom"/>
+          </w:tcPr>
+          <w:p>
+            <w:pPr>
+              <w:pStyle w:val="Normal"/>
+              <w:widowControl w:val="false"/>
               <w:rPr>
                 <w:sz w:val="18"/>
                 <w:szCs w:val="18"/>
@@ -1847,24 +2023,21 @@
         </w:tc>
         <w:tc>
           <w:tcPr>
-            <w:tcW w:w="2024" w:type="dxa"/>
+            <w:tcW w:w="2021" w:type="dxa"/>
             <w:tcBorders>
               <w:left w:val="single" w:sz="8" w:space="0" w:color="000000"/>
               <w:bottom w:val="single" w:sz="8" w:space="0" w:color="000000"/>
               <w:right w:val="single" w:sz="8" w:space="0" w:color="000000"/>
-            </w:tcBorders>
-            <w:shd w:val="clear" w:color="auto" w:fill="auto"/>
-            <w:tcMar>
-              <w:left w:w="-10" w:type="dxa"/>
-            </w:tcMar>
-          </w:tcPr>
-          <w:p>
-            <w:pPr>
-              <w:widowControl w:val="0"/>
-              <w:rPr>
-                <w:sz w:val="18"/>
-                <w:szCs w:val="18"/>
-              </w:rPr>
+              <w:insideH w:val="single" w:sz="8" w:space="0" w:color="000000"/>
+              <w:insideV w:val="single" w:sz="8" w:space="0" w:color="000000"/>
+            </w:tcBorders>
+            <w:shd w:fill="auto" w:val="clear"/>
+          </w:tcPr>
+          <w:p>
+            <w:pPr>
+              <w:pStyle w:val="Normal"/>
+              <w:widowControl w:val="false"/>
+              <w:rPr/>
             </w:pPr>
             <w:r>
               <w:rPr>
@@ -1872,6 +2045,20 @@
                 <w:szCs w:val="18"/>
               </w:rPr>
               <w:t>See result</w:t>
+            </w:r>
+          </w:p>
+          <w:p>
+            <w:pPr>
+              <w:pStyle w:val="Normal"/>
+              <w:widowControl w:val="false"/>
+              <w:rPr/>
+            </w:pPr>
+            <w:r>
+              <w:rPr>
+                <w:sz w:val="18"/>
+                <w:szCs w:val="18"/>
+              </w:rPr>
+              <w:t>There are totally 2 test cases in this file, so the test has all passed.</w:t>
             </w:r>
           </w:p>
         </w:tc>
@@ -1879,45 +2066,59 @@
     </w:tbl>
     <w:p>
       <w:pPr>
-        <w:widowControl w:val="0"/>
-        <w:spacing w:line="268" w:lineRule="auto"/>
-      </w:pPr>
-    </w:p>
-    <w:p>
-      <w:pPr>
-        <w:widowControl w:val="0"/>
-        <w:spacing w:line="268" w:lineRule="auto"/>
-      </w:pPr>
-    </w:p>
-    <w:p>
-      <w:pPr>
-        <w:widowControl w:val="0"/>
+        <w:pStyle w:val="Normal"/>
+        <w:widowControl w:val="false"/>
+        <w:spacing w:lineRule="auto" w:line="266"/>
+        <w:rPr/>
+      </w:pPr>
+      <w:r>
+        <w:rPr/>
+      </w:r>
+    </w:p>
+    <w:p>
+      <w:pPr>
+        <w:pStyle w:val="Normal"/>
+        <w:widowControl w:val="false"/>
+        <w:spacing w:lineRule="auto" w:line="266"/>
+        <w:rPr/>
+      </w:pPr>
+      <w:r>
+        <w:rPr/>
+      </w:r>
+    </w:p>
+    <w:p>
+      <w:pPr>
+        <w:pStyle w:val="Normal"/>
+        <w:widowControl w:val="false"/>
         <w:rPr>
           <w:b/>
-        </w:rPr>
-      </w:pPr>
-      <w:r>
-        <w:rPr>
           <w:b/>
         </w:rPr>
+      </w:pPr>
+      <w:r>
+        <w:rPr>
+          <w:b/>
+        </w:rPr>
         <w:t xml:space="preserve"> </w:t>
       </w:r>
     </w:p>
     <w:p>
       <w:pPr>
-        <w:widowControl w:val="0"/>
+        <w:pStyle w:val="Normal"/>
+        <w:widowControl w:val="false"/>
         <w:rPr>
           <w:b/>
-        </w:rPr>
-      </w:pPr>
-      <w:r>
-        <w:rPr>
-          <w:noProof/>
+          <w:b/>
+        </w:rPr>
+      </w:pPr>
+      <w:r>
+        <w:rPr>
+          <w:b/>
         </w:rPr>
         <mc:AlternateContent>
           <mc:Choice Requires="wps">
             <w:drawing>
-              <wp:anchor distT="0" distB="0" distL="0" distR="0" simplePos="0" relativeHeight="251658240" behindDoc="0" locked="0" layoutInCell="1" hidden="0" allowOverlap="1">
+              <wp:anchor behindDoc="0" distT="0" distB="0" distL="0" distR="0" simplePos="0" locked="0" layoutInCell="1" allowOverlap="1" relativeHeight="2">
                 <wp:simplePos x="0" y="0"/>
                 <wp:positionH relativeFrom="column">
                   <wp:posOffset>0</wp:posOffset>
@@ -1925,34 +2126,49 @@
                 <wp:positionV relativeFrom="paragraph">
                   <wp:posOffset>88900</wp:posOffset>
                 </wp:positionV>
-                <wp:extent cx="8363585" cy="12700"/>
+                <wp:extent cx="8364220" cy="13335"/>
                 <wp:effectExtent l="0" t="0" r="0" b="0"/>
-                <wp:wrapSquare wrapText="bothSides" distT="0" distB="0" distL="0" distR="0"/>
-                <wp:docPr id="4" name="Straight Arrow Connector 4"/>
-                <wp:cNvGraphicFramePr/>
+                <wp:wrapSquare wrapText="bothSides"/>
+                <wp:docPr id="1" name="Straight Arrow Connector 4"/>
                 <a:graphic xmlns:a="http://schemas.openxmlformats.org/drawingml/2006/main">
                   <a:graphicData uri="http://schemas.microsoft.com/office/word/2010/wordprocessingShape">
                     <wps:wsp>
-                      <wps:cNvCnPr/>
+                      <wps:cNvSpPr/>
                       <wps:spPr>
                         <a:xfrm>
-                          <a:off x="1164208" y="3779683"/>
-                          <a:ext cx="8363585" cy="635"/>
+                          <a:off x="0" y="0"/>
+                          <a:ext cx="8363520" cy="12600"/>
                         </a:xfrm>
-                        <a:prstGeom prst="straightConnector1">
+                        <a:custGeom>
                           <a:avLst/>
-                        </a:prstGeom>
+                          <a:gdLst/>
+                          <a:ahLst/>
+                          <a:rect l="l" t="t" r="r" b="b"/>
+                          <a:pathLst>
+                            <a:path w="21600" h="21600">
+                              <a:moveTo>
+                                <a:pt x="0" y="0"/>
+                              </a:moveTo>
+                              <a:lnTo>
+                                <a:pt x="21600" y="21600"/>
+                              </a:lnTo>
+                            </a:path>
+                          </a:pathLst>
+                        </a:custGeom>
                         <a:noFill/>
-                        <a:ln w="9525" cap="flat" cmpd="sng">
+                        <a:ln w="9360">
                           <a:solidFill>
                             <a:srgbClr val="000000"/>
                           </a:solidFill>
-                          <a:prstDash val="solid"/>
-                          <a:miter lim="8000"/>
-                          <a:headEnd type="none" w="sm" len="sm"/>
-                          <a:tailEnd type="none" w="sm" len="sm"/>
+                          <a:miter/>
                         </a:ln>
                       </wps:spPr>
+                      <wps:style>
+                        <a:lnRef idx="0"/>
+                        <a:fillRef idx="0"/>
+                        <a:effectRef idx="0"/>
+                        <a:fontRef idx="minor"/>
+                      </wps:style>
                       <wps:bodyPr/>
                     </wps:wsp>
                   </a:graphicData>
@@ -1962,13 +2178,14 @@
           </mc:Choice>
           <mc:Fallback>
             <w:pict>
-              <v:shapetype w14:anchorId="17826A0F" id="_x0000_t32" coordsize="21600,21600" o:spt="32" o:oned="t" path="m,l21600,21600e" filled="f">
-                <v:path arrowok="t" fillok="f" o:connecttype="none"/>
-                <o:lock v:ext="edit" shapetype="t"/>
+              <v:shapetype id="shapetype_32" coordsize="21600,21600" o:spt="32" path="m,l21600,21600nfe">
+                <v:stroke joinstyle="miter"/>
+                <v:path gradientshapeok="t" o:connecttype="rect" textboxrect="0,0,21600,21600"/>
               </v:shapetype>
-              <v:shape id="Straight Arrow Connector 4" o:spid="_x0000_s1026" type="#_x0000_t32" style="position:absolute;margin-left:0;margin-top:7pt;width:658.55pt;height:1pt;z-index:251658240;visibility:visible;mso-wrap-style:square;mso-wrap-distance-left:0;mso-wrap-distance-top:0;mso-wrap-distance-right:0;mso-wrap-distance-bottom:0;mso-position-horizontal:absolute;mso-position-horizontal-relative:text;mso-position-vertical:absolute;mso-position-vertical-relative:text" o:gfxdata="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">
-                <v:stroke startarrowwidth="narrow" startarrowlength="short" endarrowwidth="narrow" endarrowlength="short" miterlimit="5243f" joinstyle="miter"/>
-                <w10:wrap type="square"/>
+              <v:shape id="shape_0" ID="Straight Arrow Connector 4" stroked="t" style="position:absolute;margin-left:0pt;margin-top:7pt;width:658.5pt;height:0.95pt" type="shapetype_32">
+                <w10:wrap type="none"/>
+                <v:fill o:detectmouseclick="t" on="false"/>
+                <v:stroke color="black" weight="9360" joinstyle="miter" endcap="flat"/>
               </v:shape>
             </w:pict>
           </mc:Fallback>
@@ -1977,7 +2194,9 @@
     </w:p>
     <w:p>
       <w:pPr>
-        <w:widowControl w:val="0"/>
+        <w:pStyle w:val="Normal"/>
+        <w:widowControl w:val="false"/>
+        <w:rPr/>
       </w:pPr>
       <w:r>
         <w:rPr>
@@ -1988,54 +2207,65 @@
     </w:p>
     <w:p>
       <w:pPr>
-        <w:widowControl w:val="0"/>
-      </w:pPr>
-      <w:r>
-        <w:tab/>
-      </w:r>
-      <w:r>
-        <w:rPr>
-          <w:noProof/>
-        </w:rPr>
+        <w:pStyle w:val="Normal"/>
+        <w:widowControl w:val="false"/>
+        <w:rPr/>
+      </w:pPr>
+      <w:r>
         <mc:AlternateContent>
           <mc:Choice Requires="wps">
             <w:drawing>
-              <wp:anchor distT="0" distB="0" distL="0" distR="0" simplePos="0" relativeHeight="251659264" behindDoc="0" locked="0" layoutInCell="1" hidden="0" allowOverlap="1">
+              <wp:anchor behindDoc="0" distT="0" distB="0" distL="0" distR="0" simplePos="0" locked="0" layoutInCell="1" allowOverlap="1" relativeHeight="3">
                 <wp:simplePos x="0" y="0"/>
                 <wp:positionH relativeFrom="column">
                   <wp:posOffset>330200</wp:posOffset>
                 </wp:positionH>
                 <wp:positionV relativeFrom="paragraph">
-                  <wp:posOffset>-507999</wp:posOffset>
+                  <wp:posOffset>-508000</wp:posOffset>
                 </wp:positionV>
-                <wp:extent cx="12700" cy="708025"/>
+                <wp:extent cx="13335" cy="708660"/>
                 <wp:effectExtent l="0" t="0" r="0" b="0"/>
-                <wp:wrapSquare wrapText="bothSides" distT="0" distB="0" distL="0" distR="0"/>
-                <wp:docPr id="1" name="Straight Arrow Connector 1"/>
-                <wp:cNvGraphicFramePr/>
+                <wp:wrapSquare wrapText="bothSides"/>
+                <wp:docPr id="2" name="Straight Arrow Connector 1"/>
                 <a:graphic xmlns:a="http://schemas.openxmlformats.org/drawingml/2006/main">
                   <a:graphicData uri="http://schemas.microsoft.com/office/word/2010/wordprocessingShape">
                     <wps:wsp>
-                      <wps:cNvCnPr/>
+                      <wps:cNvSpPr/>
                       <wps:spPr>
                         <a:xfrm>
-                          <a:off x="5345683" y="3425988"/>
-                          <a:ext cx="635" cy="708025"/>
+                          <a:off x="0" y="0"/>
+                          <a:ext cx="12600" cy="708120"/>
                         </a:xfrm>
-                        <a:prstGeom prst="straightConnector1">
+                        <a:custGeom>
                           <a:avLst/>
-                        </a:prstGeom>
+                          <a:gdLst/>
+                          <a:ahLst/>
+                          <a:rect l="l" t="t" r="r" b="b"/>
+                          <a:pathLst>
+                            <a:path w="21600" h="21600">
+                              <a:moveTo>
+                                <a:pt x="0" y="0"/>
+                              </a:moveTo>
+                              <a:lnTo>
+                                <a:pt x="21600" y="21600"/>
+                              </a:lnTo>
+                            </a:path>
+                          </a:pathLst>
+                        </a:custGeom>
                         <a:noFill/>
-                        <a:ln w="9525" cap="flat" cmpd="sng">
+                        <a:ln w="9360">
                           <a:solidFill>
                             <a:srgbClr val="000000"/>
                           </a:solidFill>
-                          <a:prstDash val="solid"/>
-                          <a:miter lim="8000"/>
-                          <a:headEnd type="none" w="sm" len="sm"/>
-                          <a:tailEnd type="none" w="sm" len="sm"/>
+                          <a:miter/>
                         </a:ln>
                       </wps:spPr>
+                      <wps:style>
+                        <a:lnRef idx="0"/>
+                        <a:fillRef idx="0"/>
+                        <a:effectRef idx="0"/>
+                        <a:fontRef idx="minor"/>
+                      </wps:style>
                       <wps:bodyPr/>
                     </wps:wsp>
                   </a:graphicData>
@@ -2045,57 +2275,68 @@
           </mc:Choice>
           <mc:Fallback>
             <w:pict>
-              <v:shape w14:anchorId="420B2BE1" id="Straight Arrow Connector 1" o:spid="_x0000_s1026" type="#_x0000_t32" style="position:absolute;margin-left:26pt;margin-top:-40pt;width:1pt;height:55.75pt;z-index:251659264;visibility:visible;mso-wrap-style:square;mso-wrap-distance-left:0;mso-wrap-distance-top:0;mso-wrap-distance-right:0;mso-wrap-distance-bottom:0;mso-position-horizontal:absolute;mso-position-horizontal-relative:text;mso-position-vertical:absolute;mso-position-vertical-relative:text" o:gfxdata="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">
-                <v:stroke startarrowwidth="narrow" startarrowlength="short" endarrowwidth="narrow" endarrowlength="short" miterlimit="5243f" joinstyle="miter"/>
-                <w10:wrap type="square"/>
+              <v:shape id="shape_0" ID="Straight Arrow Connector 1" stroked="t" style="position:absolute;margin-left:26pt;margin-top:-40pt;width:0.95pt;height:55.7pt" type="shapetype_32">
+                <w10:wrap type="none"/>
+                <v:fill o:detectmouseclick="t" on="false"/>
+                <v:stroke color="black" weight="9360" joinstyle="miter" endcap="flat"/>
               </v:shape>
             </w:pict>
           </mc:Fallback>
         </mc:AlternateContent>
-      </w:r>
-      <w:r>
-        <w:rPr>
-          <w:noProof/>
-        </w:rPr>
         <mc:AlternateContent>
           <mc:Choice Requires="wps">
             <w:drawing>
-              <wp:anchor distT="0" distB="0" distL="0" distR="0" simplePos="0" relativeHeight="251660288" behindDoc="0" locked="0" layoutInCell="1" hidden="0" allowOverlap="1">
+              <wp:anchor behindDoc="0" distT="0" distB="0" distL="0" distR="0" simplePos="0" locked="0" layoutInCell="1" allowOverlap="1" relativeHeight="4">
                 <wp:simplePos x="0" y="0"/>
                 <wp:positionH relativeFrom="column">
                   <wp:posOffset>8699500</wp:posOffset>
                 </wp:positionH>
                 <wp:positionV relativeFrom="paragraph">
-                  <wp:posOffset>-507999</wp:posOffset>
+                  <wp:posOffset>-508000</wp:posOffset>
                 </wp:positionV>
-                <wp:extent cx="12700" cy="708025"/>
+                <wp:extent cx="13335" cy="708660"/>
                 <wp:effectExtent l="0" t="0" r="0" b="0"/>
-                <wp:wrapSquare wrapText="bothSides" distT="0" distB="0" distL="0" distR="0"/>
-                <wp:docPr id="2" name="Straight Arrow Connector 2"/>
-                <wp:cNvGraphicFramePr/>
+                <wp:wrapSquare wrapText="bothSides"/>
+                <wp:docPr id="3" name="Straight Arrow Connector 2"/>
                 <a:graphic xmlns:a="http://schemas.openxmlformats.org/drawingml/2006/main">
                   <a:graphicData uri="http://schemas.microsoft.com/office/word/2010/wordprocessingShape">
                     <wps:wsp>
-                      <wps:cNvCnPr/>
+                      <wps:cNvSpPr/>
                       <wps:spPr>
                         <a:xfrm>
-                          <a:off x="5346000" y="3426300"/>
-                          <a:ext cx="0" cy="707400"/>
+                          <a:off x="0" y="0"/>
+                          <a:ext cx="12600" cy="708120"/>
                         </a:xfrm>
-                        <a:prstGeom prst="straightConnector1">
+                        <a:custGeom>
                           <a:avLst/>
-                        </a:prstGeom>
+                          <a:gdLst/>
+                          <a:ahLst/>
+                          <a:rect l="l" t="t" r="r" b="b"/>
+                          <a:pathLst>
+                            <a:path w="21600" h="21600">
+                              <a:moveTo>
+                                <a:pt x="0" y="0"/>
+                              </a:moveTo>
+                              <a:lnTo>
+                                <a:pt x="21600" y="21600"/>
+                              </a:lnTo>
+                            </a:path>
+                          </a:pathLst>
+                        </a:custGeom>
                         <a:noFill/>
-                        <a:ln w="9525" cap="flat" cmpd="sng">
+                        <a:ln w="9360">
                           <a:solidFill>
                             <a:srgbClr val="000000"/>
                           </a:solidFill>
-                          <a:prstDash val="solid"/>
-                          <a:miter lim="8000"/>
-                          <a:headEnd type="none" w="sm" len="sm"/>
-                          <a:tailEnd type="none" w="sm" len="sm"/>
+                          <a:miter/>
                         </a:ln>
                       </wps:spPr>
+                      <wps:style>
+                        <a:lnRef idx="0"/>
+                        <a:fillRef idx="0"/>
+                        <a:effectRef idx="0"/>
+                        <a:fontRef idx="minor"/>
+                      </wps:style>
                       <wps:bodyPr/>
                     </wps:wsp>
                   </a:graphicData>
@@ -2105,47 +2346,53 @@
           </mc:Choice>
           <mc:Fallback>
             <w:pict>
-              <v:shape w14:anchorId="51B2C4FF" id="Straight Arrow Connector 2" o:spid="_x0000_s1026" type="#_x0000_t32" style="position:absolute;margin-left:685pt;margin-top:-40pt;width:1pt;height:55.75pt;z-index:251660288;visibility:visible;mso-wrap-style:square;mso-wrap-distance-left:0;mso-wrap-distance-top:0;mso-wrap-distance-right:0;mso-wrap-distance-bottom:0;mso-position-horizontal:absolute;mso-position-horizontal-relative:text;mso-position-vertical:absolute;mso-position-vertical-relative:text" o:gfxdata="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">
-                <v:stroke startarrowwidth="narrow" startarrowlength="short" endarrowwidth="narrow" endarrowlength="short" miterlimit="5243f" joinstyle="miter"/>
-                <w10:wrap type="square"/>
+              <v:shape id="shape_0" ID="Straight Arrow Connector 2" stroked="t" style="position:absolute;margin-left:685pt;margin-top:-40pt;width:0.95pt;height:55.7pt" type="shapetype_32">
+                <w10:wrap type="none"/>
+                <v:fill o:detectmouseclick="t" on="false"/>
+                <v:stroke color="black" weight="9360" joinstyle="miter" endcap="flat"/>
               </v:shape>
             </w:pict>
           </mc:Fallback>
         </mc:AlternateContent>
       </w:r>
-    </w:p>
-    <w:p>
-      <w:pPr>
+      <w:r>
+        <w:rPr/>
+        <w:tab/>
+      </w:r>
+    </w:p>
+    <w:p>
+      <w:pPr>
+        <w:pStyle w:val="Normal"/>
         <w:ind w:firstLine="720"/>
-      </w:pPr>
-      <w:r>
+        <w:rPr/>
+      </w:pPr>
+      <w:r>
+        <w:rPr/>
         <w:t>The IDE will show that all test cases are passed.</w:t>
       </w:r>
     </w:p>
     <w:p>
       <w:pPr>
-        <w:pBdr>
-          <w:top w:val="nil"/>
-          <w:left w:val="nil"/>
-          <w:bottom w:val="nil"/>
-          <w:right w:val="nil"/>
-          <w:between w:val="nil"/>
-        </w:pBdr>
-        <w:spacing w:after="140" w:line="288" w:lineRule="auto"/>
+        <w:pStyle w:val="Normal"/>
+        <w:pBdr/>
+        <w:spacing w:lineRule="auto" w:line="288" w:before="0" w:after="140"/>
         <w:rPr>
           <w:b/>
+          <w:b/>
           <w:color w:val="000000"/>
           <w:u w:val="single"/>
         </w:rPr>
       </w:pPr>
       <w:r>
         <w:rPr>
-          <w:noProof/>
+          <w:b/>
+          <w:color w:val="000000"/>
+          <w:u w:val="single"/>
         </w:rPr>
         <mc:AlternateContent>
           <mc:Choice Requires="wps">
             <w:drawing>
-              <wp:anchor distT="0" distB="0" distL="0" distR="0" simplePos="0" relativeHeight="251661312" behindDoc="0" locked="0" layoutInCell="1" hidden="0" allowOverlap="1">
+              <wp:anchor behindDoc="0" distT="0" distB="0" distL="0" distR="0" simplePos="0" locked="0" layoutInCell="1" allowOverlap="1" relativeHeight="5">
                 <wp:simplePos x="0" y="0"/>
                 <wp:positionH relativeFrom="column">
                   <wp:posOffset>0</wp:posOffset>
@@ -2153,34 +2400,49 @@
                 <wp:positionV relativeFrom="paragraph">
                   <wp:posOffset>76200</wp:posOffset>
                 </wp:positionV>
-                <wp:extent cx="8363585" cy="12700"/>
+                <wp:extent cx="8364220" cy="13335"/>
                 <wp:effectExtent l="0" t="0" r="0" b="0"/>
-                <wp:wrapSquare wrapText="bothSides" distT="0" distB="0" distL="0" distR="0"/>
-                <wp:docPr id="3" name="Straight Arrow Connector 3"/>
-                <wp:cNvGraphicFramePr/>
+                <wp:wrapSquare wrapText="bothSides"/>
+                <wp:docPr id="4" name="Straight Arrow Connector 3"/>
                 <a:graphic xmlns:a="http://schemas.openxmlformats.org/drawingml/2006/main">
                   <a:graphicData uri="http://schemas.microsoft.com/office/word/2010/wordprocessingShape">
                     <wps:wsp>
-                      <wps:cNvCnPr/>
+                      <wps:cNvSpPr/>
                       <wps:spPr>
                         <a:xfrm>
-                          <a:off x="1164208" y="3779683"/>
-                          <a:ext cx="8363585" cy="635"/>
+                          <a:off x="0" y="0"/>
+                          <a:ext cx="8363520" cy="12600"/>
                         </a:xfrm>
-                        <a:prstGeom prst="straightConnector1">
+                        <a:custGeom>
                           <a:avLst/>
-                        </a:prstGeom>
+                          <a:gdLst/>
+                          <a:ahLst/>
+                          <a:rect l="l" t="t" r="r" b="b"/>
+                          <a:pathLst>
+                            <a:path w="21600" h="21600">
+                              <a:moveTo>
+                                <a:pt x="0" y="0"/>
+                              </a:moveTo>
+                              <a:lnTo>
+                                <a:pt x="21600" y="21600"/>
+                              </a:lnTo>
+                            </a:path>
+                          </a:pathLst>
+                        </a:custGeom>
                         <a:noFill/>
-                        <a:ln w="9525" cap="flat" cmpd="sng">
+                        <a:ln w="9360">
                           <a:solidFill>
                             <a:srgbClr val="000000"/>
                           </a:solidFill>
-                          <a:prstDash val="solid"/>
-                          <a:miter lim="8000"/>
-                          <a:headEnd type="none" w="sm" len="sm"/>
-                          <a:tailEnd type="none" w="sm" len="sm"/>
+                          <a:miter/>
                         </a:ln>
                       </wps:spPr>
+                      <wps:style>
+                        <a:lnRef idx="0"/>
+                        <a:fillRef idx="0"/>
+                        <a:effectRef idx="0"/>
+                        <a:fontRef idx="minor"/>
+                      </wps:style>
                       <wps:bodyPr/>
                     </wps:wsp>
                   </a:graphicData>
@@ -2190,9 +2452,10 @@
           </mc:Choice>
           <mc:Fallback>
             <w:pict>
-              <v:shape w14:anchorId="66FC655F" id="Straight Arrow Connector 3" o:spid="_x0000_s1026" type="#_x0000_t32" style="position:absolute;margin-left:0;margin-top:6pt;width:658.55pt;height:1pt;z-index:251661312;visibility:visible;mso-wrap-style:square;mso-wrap-distance-left:0;mso-wrap-distance-top:0;mso-wrap-distance-right:0;mso-wrap-distance-bottom:0;mso-position-horizontal:absolute;mso-position-horizontal-relative:text;mso-position-vertical:absolute;mso-position-vertical-relative:text" o:gfxdata="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">
-                <v:stroke startarrowwidth="narrow" startarrowlength="short" endarrowwidth="narrow" endarrowlength="short" miterlimit="5243f" joinstyle="miter"/>
-                <w10:wrap type="square"/>
+              <v:shape id="shape_0" ID="Straight Arrow Connector 3" stroked="t" style="position:absolute;margin-left:0pt;margin-top:6pt;width:658.5pt;height:0.95pt" type="shapetype_32">
+                <w10:wrap type="none"/>
+                <v:fill o:detectmouseclick="t" on="false"/>
+                <v:stroke color="black" weight="9360" joinstyle="miter" endcap="flat"/>
               </v:shape>
             </w:pict>
           </mc:Fallback>
@@ -2201,14 +2464,9 @@
     </w:p>
     <w:p>
       <w:pPr>
-        <w:pBdr>
-          <w:top w:val="nil"/>
-          <w:left w:val="nil"/>
-          <w:bottom w:val="nil"/>
-          <w:right w:val="nil"/>
-          <w:between w:val="nil"/>
-        </w:pBdr>
-        <w:spacing w:after="140" w:line="288" w:lineRule="auto"/>
+        <w:pStyle w:val="Normal"/>
+        <w:pBdr/>
+        <w:spacing w:lineRule="auto" w:line="288" w:before="0" w:after="140"/>
         <w:rPr>
           <w:color w:val="000000"/>
         </w:rPr>
@@ -2229,14 +2487,9 @@
     </w:p>
     <w:p>
       <w:pPr>
-        <w:pBdr>
-          <w:top w:val="nil"/>
-          <w:left w:val="nil"/>
-          <w:bottom w:val="nil"/>
-          <w:right w:val="nil"/>
-          <w:between w:val="nil"/>
-        </w:pBdr>
-        <w:spacing w:after="140" w:line="288" w:lineRule="auto"/>
+        <w:pStyle w:val="Normal"/>
+        <w:pBdr/>
+        <w:spacing w:lineRule="auto" w:line="288" w:before="0" w:after="140"/>
         <w:rPr>
           <w:color w:val="000000"/>
         </w:rPr>
@@ -2257,14 +2510,9 @@
     </w:p>
     <w:p>
       <w:pPr>
-        <w:pBdr>
-          <w:top w:val="nil"/>
-          <w:left w:val="nil"/>
-          <w:bottom w:val="nil"/>
-          <w:right w:val="nil"/>
-          <w:between w:val="nil"/>
-        </w:pBdr>
-        <w:spacing w:after="140" w:line="288" w:lineRule="auto"/>
+        <w:pStyle w:val="Normal"/>
+        <w:pBdr/>
+        <w:spacing w:lineRule="auto" w:line="288" w:before="0" w:after="140"/>
         <w:rPr>
           <w:color w:val="000000"/>
         </w:rPr>
@@ -2285,14 +2533,9 @@
     </w:p>
     <w:p>
       <w:pPr>
-        <w:pBdr>
-          <w:top w:val="nil"/>
-          <w:left w:val="nil"/>
-          <w:bottom w:val="nil"/>
-          <w:right w:val="nil"/>
-          <w:between w:val="nil"/>
-        </w:pBdr>
-        <w:spacing w:after="140" w:line="288" w:lineRule="auto"/>
+        <w:pStyle w:val="Normal"/>
+        <w:pBdr/>
+        <w:spacing w:lineRule="auto" w:line="288" w:before="0" w:after="140"/>
         <w:rPr>
           <w:color w:val="000000"/>
         </w:rPr>
@@ -2313,14 +2556,9 @@
     </w:p>
     <w:p>
       <w:pPr>
-        <w:pBdr>
-          <w:top w:val="nil"/>
-          <w:left w:val="nil"/>
-          <w:bottom w:val="nil"/>
-          <w:right w:val="nil"/>
-          <w:between w:val="nil"/>
-        </w:pBdr>
-        <w:spacing w:after="140" w:line="288" w:lineRule="auto"/>
+        <w:pStyle w:val="Normal"/>
+        <w:pBdr/>
+        <w:spacing w:lineRule="auto" w:line="288" w:before="0" w:after="140"/>
         <w:rPr>
           <w:color w:val="000000"/>
         </w:rPr>
@@ -2341,14 +2579,9 @@
     </w:p>
     <w:p>
       <w:pPr>
-        <w:pBdr>
-          <w:top w:val="nil"/>
-          <w:left w:val="nil"/>
-          <w:bottom w:val="nil"/>
-          <w:right w:val="nil"/>
-          <w:between w:val="nil"/>
-        </w:pBdr>
-        <w:spacing w:after="140" w:line="288" w:lineRule="auto"/>
+        <w:pStyle w:val="Normal"/>
+        <w:pBdr/>
+        <w:spacing w:lineRule="auto" w:line="288" w:before="0" w:after="140"/>
         <w:rPr>
           <w:color w:val="000000"/>
         </w:rPr>
@@ -2369,14 +2602,9 @@
     </w:p>
     <w:p>
       <w:pPr>
-        <w:pBdr>
-          <w:top w:val="nil"/>
-          <w:left w:val="nil"/>
-          <w:bottom w:val="nil"/>
-          <w:right w:val="nil"/>
-          <w:between w:val="nil"/>
-        </w:pBdr>
-        <w:spacing w:after="140" w:line="288" w:lineRule="auto"/>
+        <w:pStyle w:val="Normal"/>
+        <w:pBdr/>
+        <w:spacing w:lineRule="auto" w:line="288" w:before="0" w:after="140"/>
         <w:rPr>
           <w:color w:val="000000"/>
         </w:rPr>
@@ -2397,14 +2625,9 @@
     </w:p>
     <w:p>
       <w:pPr>
-        <w:pBdr>
-          <w:top w:val="nil"/>
-          <w:left w:val="nil"/>
-          <w:bottom w:val="nil"/>
-          <w:right w:val="nil"/>
-          <w:between w:val="nil"/>
-        </w:pBdr>
-        <w:spacing w:after="140" w:line="288" w:lineRule="auto"/>
+        <w:pStyle w:val="Normal"/>
+        <w:pBdr/>
+        <w:spacing w:lineRule="auto" w:line="288" w:before="0" w:after="140"/>
         <w:rPr>
           <w:color w:val="000000"/>
         </w:rPr>
@@ -2425,14 +2648,9 @@
     </w:p>
     <w:p>
       <w:pPr>
-        <w:pBdr>
-          <w:top w:val="nil"/>
-          <w:left w:val="nil"/>
-          <w:bottom w:val="nil"/>
-          <w:right w:val="nil"/>
-          <w:between w:val="nil"/>
-        </w:pBdr>
-        <w:spacing w:after="140" w:line="288" w:lineRule="auto"/>
+        <w:pStyle w:val="Normal"/>
+        <w:pBdr/>
+        <w:spacing w:lineRule="auto" w:line="288" w:before="0" w:after="140"/>
         <w:rPr>
           <w:color w:val="000000"/>
         </w:rPr>
@@ -2453,14 +2671,9 @@
     </w:p>
     <w:p>
       <w:pPr>
-        <w:pBdr>
-          <w:top w:val="nil"/>
-          <w:left w:val="nil"/>
-          <w:bottom w:val="nil"/>
-          <w:right w:val="nil"/>
-          <w:between w:val="nil"/>
-        </w:pBdr>
-        <w:spacing w:after="140" w:line="288" w:lineRule="auto"/>
+        <w:pStyle w:val="Normal"/>
+        <w:pBdr/>
+        <w:spacing w:lineRule="auto" w:line="288" w:before="0" w:after="140"/>
         <w:rPr>
           <w:color w:val="000000"/>
         </w:rPr>
@@ -2470,7 +2683,6 @@
           <w:b/>
           <w:color w:val="000000"/>
         </w:rPr>
-        <w:lastRenderedPageBreak/>
         <w:t xml:space="preserve">Test Step Description:  </w:t>
       </w:r>
       <w:r>
@@ -2482,14 +2694,9 @@
     </w:p>
     <w:p>
       <w:pPr>
-        <w:pBdr>
-          <w:top w:val="nil"/>
-          <w:left w:val="nil"/>
-          <w:bottom w:val="nil"/>
-          <w:right w:val="nil"/>
-          <w:between w:val="nil"/>
-        </w:pBdr>
-        <w:spacing w:after="140" w:line="288" w:lineRule="auto"/>
+        <w:pStyle w:val="Normal"/>
+        <w:pBdr/>
+        <w:spacing w:lineRule="auto" w:line="288" w:before="0" w:after="140"/>
         <w:rPr>
           <w:color w:val="000000"/>
         </w:rPr>
@@ -2510,14 +2717,9 @@
     </w:p>
     <w:p>
       <w:pPr>
-        <w:pBdr>
-          <w:top w:val="nil"/>
-          <w:left w:val="nil"/>
-          <w:bottom w:val="nil"/>
-          <w:right w:val="nil"/>
-          <w:between w:val="nil"/>
-        </w:pBdr>
-        <w:spacing w:after="140" w:line="288" w:lineRule="auto"/>
+        <w:pStyle w:val="Normal"/>
+        <w:pBdr/>
+        <w:spacing w:lineRule="auto" w:line="288" w:before="0" w:after="140"/>
         <w:rPr>
           <w:color w:val="000000"/>
         </w:rPr>
@@ -2538,14 +2740,9 @@
     </w:p>
     <w:p>
       <w:pPr>
-        <w:pBdr>
-          <w:top w:val="nil"/>
-          <w:left w:val="nil"/>
-          <w:bottom w:val="nil"/>
-          <w:right w:val="nil"/>
-          <w:between w:val="nil"/>
-        </w:pBdr>
-        <w:spacing w:after="140" w:line="288" w:lineRule="auto"/>
+        <w:pStyle w:val="Normal"/>
+        <w:pBdr/>
+        <w:spacing w:lineRule="auto" w:line="288" w:before="0" w:after="140"/>
         <w:rPr>
           <w:color w:val="000000"/>
         </w:rPr>
@@ -2566,14 +2763,9 @@
     </w:p>
     <w:p>
       <w:pPr>
-        <w:pBdr>
-          <w:top w:val="nil"/>
-          <w:left w:val="nil"/>
-          <w:bottom w:val="nil"/>
-          <w:right w:val="nil"/>
-          <w:between w:val="nil"/>
-        </w:pBdr>
-        <w:spacing w:after="140" w:line="288" w:lineRule="auto"/>
+        <w:pStyle w:val="Normal"/>
+        <w:pBdr/>
+        <w:spacing w:lineRule="auto" w:line="288" w:before="0" w:after="140"/>
         <w:rPr>
           <w:color w:val="000000"/>
         </w:rPr>
@@ -2594,14 +2786,9 @@
     </w:p>
     <w:p>
       <w:pPr>
-        <w:pBdr>
-          <w:top w:val="nil"/>
-          <w:left w:val="nil"/>
-          <w:bottom w:val="nil"/>
-          <w:right w:val="nil"/>
-          <w:between w:val="nil"/>
-        </w:pBdr>
-        <w:spacing w:after="140" w:line="288" w:lineRule="auto"/>
+        <w:pStyle w:val="Normal"/>
+        <w:pBdr/>
+        <w:spacing w:lineRule="auto" w:line="288" w:before="0" w:after="140"/>
         <w:rPr>
           <w:color w:val="000000"/>
         </w:rPr>
@@ -2635,53 +2822,54 @@
     </w:p>
     <w:p>
       <w:pPr>
-        <w:pBdr>
-          <w:top w:val="nil"/>
-          <w:left w:val="nil"/>
-          <w:bottom w:val="nil"/>
-          <w:right w:val="nil"/>
-          <w:between w:val="nil"/>
-        </w:pBdr>
-        <w:spacing w:after="140" w:line="288" w:lineRule="auto"/>
-        <w:rPr>
-          <w:color w:val="000000"/>
-        </w:rPr>
-      </w:pPr>
+        <w:pStyle w:val="Normal"/>
+        <w:pBdr/>
+        <w:spacing w:lineRule="auto" w:line="288" w:before="0" w:after="140"/>
+        <w:rPr/>
+      </w:pPr>
+      <w:r>
+        <w:rPr/>
+      </w:r>
     </w:p>
     <w:sectPr>
+      <w:type w:val="nextPage"/>
       <w:pgSz w:w="15840" w:h="12240"/>
-      <w:pgMar w:top="700" w:right="1500" w:bottom="401" w:left="1180" w:header="0" w:footer="0" w:gutter="0"/>
-      <w:pgNumType w:start="1"/>
-      <w:cols w:space="720"/>
+      <w:pgMar w:left="1180" w:right="1500" w:header="0" w:top="700" w:footer="0" w:bottom="401" w:gutter="0"/>
+      <w:pgNumType w:start="1" w:fmt="decimal"/>
+      <w:formProt w:val="false"/>
+      <w:textDirection w:val="lrTb"/>
+      <w:docGrid w:type="default" w:linePitch="100" w:charSpace="0"/>
     </w:sectPr>
   </w:body>
 </w:document>
 </file>
 
 <file path=word/styles.xml><?xml version="1.0" encoding="utf-8"?>
-<w:styles xmlns:mc="http://schemas.openxmlformats.org/markup-compatibility/2006" xmlns:r="http://schemas.openxmlformats.org/officeDocument/2006/relationships" xmlns:w="http://schemas.openxmlformats.org/wordprocessingml/2006/main" xmlns:w14="http://schemas.microsoft.com/office/word/2010/wordml" xmlns:w15="http://schemas.microsoft.com/office/word/2012/wordml" xmlns:w16cid="http://schemas.microsoft.com/office/word/2016/wordml/cid" xmlns:w16se="http://schemas.microsoft.com/office/word/2015/wordml/symex" mc:Ignorable="w14 w15 w16se w16cid">
+<w:styles xmlns:w="http://schemas.openxmlformats.org/wordprocessingml/2006/main" xmlns:w14="http://schemas.microsoft.com/office/word/2010/wordml" xmlns:mc="http://schemas.openxmlformats.org/markup-compatibility/2006" mc:Ignorable="w14">
   <w:docDefaults>
     <w:rPrDefault>
       <w:rPr>
-        <w:rFonts w:ascii="Times New Roman" w:eastAsia="Times New Roman" w:hAnsi="Times New Roman" w:cs="Times New Roman"/>
+        <w:rFonts w:ascii="Times New Roman" w:hAnsi="Times New Roman" w:eastAsia="Times New Roman" w:cs="Times New Roman"/>
         <w:sz w:val="24"/>
         <w:szCs w:val="24"/>
         <w:lang w:val="en-US" w:eastAsia="zh-CN" w:bidi="ar-SA"/>
       </w:rPr>
     </w:rPrDefault>
-    <w:pPrDefault/>
+    <w:pPrDefault>
+      <w:pPr/>
+    </w:pPrDefault>
   </w:docDefaults>
   <w:latentStyles w:defLockedState="0" w:defUIPriority="99" w:defSemiHidden="0" w:defUnhideWhenUsed="0" w:defQFormat="0" w:count="375">
     <w:lsdException w:name="Normal" w:uiPriority="0" w:qFormat="1"/>
     <w:lsdException w:name="heading 1" w:uiPriority="9" w:qFormat="1"/>
-    <w:lsdException w:name="heading 2" w:semiHidden="1" w:uiPriority="9" w:unhideWhenUsed="1" w:qFormat="1"/>
-    <w:lsdException w:name="heading 3" w:semiHidden="1" w:uiPriority="9" w:unhideWhenUsed="1" w:qFormat="1"/>
-    <w:lsdException w:name="heading 4" w:semiHidden="1" w:uiPriority="9" w:unhideWhenUsed="1" w:qFormat="1"/>
-    <w:lsdException w:name="heading 5" w:semiHidden="1" w:uiPriority="9" w:unhideWhenUsed="1" w:qFormat="1"/>
-    <w:lsdException w:name="heading 6" w:semiHidden="1" w:uiPriority="9" w:unhideWhenUsed="1" w:qFormat="1"/>
-    <w:lsdException w:name="heading 7" w:semiHidden="1" w:uiPriority="9" w:unhideWhenUsed="1" w:qFormat="1"/>
-    <w:lsdException w:name="heading 8" w:semiHidden="1" w:uiPriority="9" w:unhideWhenUsed="1" w:qFormat="1"/>
-    <w:lsdException w:name="heading 9" w:semiHidden="1" w:uiPriority="9" w:unhideWhenUsed="1" w:qFormat="1"/>
+    <w:lsdException w:name="heading 2" w:uiPriority="9" w:semiHidden="1" w:unhideWhenUsed="1" w:qFormat="1"/>
+    <w:lsdException w:name="heading 3" w:uiPriority="9" w:semiHidden="1" w:unhideWhenUsed="1" w:qFormat="1"/>
+    <w:lsdException w:name="heading 4" w:uiPriority="9" w:semiHidden="1" w:unhideWhenUsed="1" w:qFormat="1"/>
+    <w:lsdException w:name="heading 5" w:uiPriority="9" w:semiHidden="1" w:unhideWhenUsed="1" w:qFormat="1"/>
+    <w:lsdException w:name="heading 6" w:uiPriority="9" w:semiHidden="1" w:unhideWhenUsed="1" w:qFormat="1"/>
+    <w:lsdException w:name="heading 7" w:uiPriority="9" w:semiHidden="1" w:unhideWhenUsed="1" w:qFormat="1"/>
+    <w:lsdException w:name="heading 8" w:uiPriority="9" w:semiHidden="1" w:unhideWhenUsed="1" w:qFormat="1"/>
+    <w:lsdException w:name="heading 9" w:uiPriority="9" w:semiHidden="1" w:unhideWhenUsed="1" w:qFormat="1"/>
     <w:lsdException w:name="index 1" w:semiHidden="1" w:unhideWhenUsed="1"/>
     <w:lsdException w:name="index 2" w:semiHidden="1" w:unhideWhenUsed="1"/>
     <w:lsdException w:name="index 3" w:semiHidden="1" w:unhideWhenUsed="1"/>
@@ -2691,22 +2879,22 @@
     <w:lsdException w:name="index 7" w:semiHidden="1" w:unhideWhenUsed="1"/>
     <w:lsdException w:name="index 8" w:semiHidden="1" w:unhideWhenUsed="1"/>
     <w:lsdException w:name="index 9" w:semiHidden="1" w:unhideWhenUsed="1"/>
-    <w:lsdException w:name="toc 1" w:semiHidden="1" w:uiPriority="39" w:unhideWhenUsed="1"/>
-    <w:lsdException w:name="toc 2" w:semiHidden="1" w:uiPriority="39" w:unhideWhenUsed="1"/>
-    <w:lsdException w:name="toc 3" w:semiHidden="1" w:uiPriority="39" w:unhideWhenUsed="1"/>
-    <w:lsdException w:name="toc 4" w:semiHidden="1" w:uiPriority="39" w:unhideWhenUsed="1"/>
-    <w:lsdException w:name="toc 5" w:semiHidden="1" w:uiPriority="39" w:unhideWhenUsed="1"/>
-    <w:lsdException w:name="toc 6" w:semiHidden="1" w:uiPriority="39" w:unhideWhenUsed="1"/>
-    <w:lsdException w:name="toc 7" w:semiHidden="1" w:uiPriority="39" w:unhideWhenUsed="1"/>
-    <w:lsdException w:name="toc 8" w:semiHidden="1" w:uiPriority="39" w:unhideWhenUsed="1"/>
-    <w:lsdException w:name="toc 9" w:semiHidden="1" w:uiPriority="39" w:unhideWhenUsed="1"/>
+    <w:lsdException w:name="toc 1" w:uiPriority="39" w:semiHidden="1" w:unhideWhenUsed="1"/>
+    <w:lsdException w:name="toc 2" w:uiPriority="39" w:semiHidden="1" w:unhideWhenUsed="1"/>
+    <w:lsdException w:name="toc 3" w:uiPriority="39" w:semiHidden="1" w:unhideWhenUsed="1"/>
+    <w:lsdException w:name="toc 4" w:uiPriority="39" w:semiHidden="1" w:unhideWhenUsed="1"/>
+    <w:lsdException w:name="toc 5" w:uiPriority="39" w:semiHidden="1" w:unhideWhenUsed="1"/>
+    <w:lsdException w:name="toc 6" w:uiPriority="39" w:semiHidden="1" w:unhideWhenUsed="1"/>
+    <w:lsdException w:name="toc 7" w:uiPriority="39" w:semiHidden="1" w:unhideWhenUsed="1"/>
+    <w:lsdException w:name="toc 8" w:uiPriority="39" w:semiHidden="1" w:unhideWhenUsed="1"/>
+    <w:lsdException w:name="toc 9" w:uiPriority="39" w:semiHidden="1" w:unhideWhenUsed="1"/>
     <w:lsdException w:name="Normal Indent" w:semiHidden="1" w:unhideWhenUsed="1"/>
     <w:lsdException w:name="footnote text" w:semiHidden="1" w:unhideWhenUsed="1"/>
     <w:lsdException w:name="annotation text" w:semiHidden="1" w:unhideWhenUsed="1"/>
     <w:lsdException w:name="header" w:semiHidden="1" w:unhideWhenUsed="1"/>
     <w:lsdException w:name="footer" w:semiHidden="1" w:unhideWhenUsed="1"/>
     <w:lsdException w:name="index heading" w:semiHidden="1" w:unhideWhenUsed="1"/>
-    <w:lsdException w:name="caption" w:semiHidden="1" w:uiPriority="35" w:unhideWhenUsed="1" w:qFormat="1"/>
+    <w:lsdException w:name="caption" w:uiPriority="35" w:semiHidden="1" w:unhideWhenUsed="1" w:qFormat="1"/>
     <w:lsdException w:name="table of figures" w:semiHidden="1" w:unhideWhenUsed="1"/>
     <w:lsdException w:name="envelope address" w:semiHidden="1" w:unhideWhenUsed="1"/>
     <w:lsdException w:name="envelope return" w:semiHidden="1" w:unhideWhenUsed="1"/>
@@ -2737,7 +2925,7 @@
     <w:lsdException w:name="Title" w:uiPriority="10" w:qFormat="1"/>
     <w:lsdException w:name="Closing" w:semiHidden="1" w:unhideWhenUsed="1"/>
     <w:lsdException w:name="Signature" w:semiHidden="1" w:unhideWhenUsed="1"/>
-    <w:lsdException w:name="Default Paragraph Font" w:semiHidden="1" w:uiPriority="1" w:unhideWhenUsed="1"/>
+    <w:lsdException w:name="Default Paragraph Font" w:uiPriority="1" w:semiHidden="1" w:unhideWhenUsed="1"/>
     <w:lsdException w:name="Body Text" w:semiHidden="1" w:unhideWhenUsed="1"/>
     <w:lsdException w:name="Body Text Indent" w:semiHidden="1" w:unhideWhenUsed="1"/>
     <w:lsdException w:name="List Continue" w:semiHidden="1" w:unhideWhenUsed="1"/>
@@ -2937,8 +3125,8 @@
     <w:lsdException w:name="Subtle Reference" w:uiPriority="31" w:qFormat="1"/>
     <w:lsdException w:name="Intense Reference" w:uiPriority="32" w:qFormat="1"/>
     <w:lsdException w:name="Book Title" w:uiPriority="33" w:qFormat="1"/>
-    <w:lsdException w:name="Bibliography" w:semiHidden="1" w:uiPriority="37" w:unhideWhenUsed="1"/>
-    <w:lsdException w:name="TOC Heading" w:semiHidden="1" w:uiPriority="39" w:unhideWhenUsed="1" w:qFormat="1"/>
+    <w:lsdException w:name="Bibliography" w:uiPriority="37" w:semiHidden="1" w:unhideWhenUsed="1"/>
+    <w:lsdException w:name="TOC Heading" w:uiPriority="39" w:semiHidden="1" w:unhideWhenUsed="1" w:qFormat="1"/>
     <w:lsdException w:name="Plain Table 1" w:uiPriority="41"/>
     <w:lsdException w:name="Plain Table 2" w:uiPriority="42"/>
     <w:lsdException w:name="Plain Table 3" w:uiPriority="43"/>
@@ -3048,18 +3236,31 @@
     <w:lsdException w:name="Hashtag" w:semiHidden="1" w:unhideWhenUsed="1"/>
     <w:lsdException w:name="Unresolved Mention" w:semiHidden="1" w:unhideWhenUsed="1"/>
   </w:latentStyles>
-  <w:style w:type="paragraph" w:default="1" w:styleId="Normal">
+  <w:style w:type="paragraph" w:styleId="Normal" w:default="1">
     <w:name w:val="Normal"/>
     <w:qFormat/>
+    <w:pPr>
+      <w:widowControl/>
+      <w:bidi w:val="0"/>
+      <w:jc w:val="left"/>
+    </w:pPr>
+    <w:rPr>
+      <w:rFonts w:ascii="Times New Roman" w:hAnsi="Times New Roman" w:eastAsia="Times New Roman" w:cs="Times New Roman"/>
+      <w:color w:val="auto"/>
+      <w:kern w:val="0"/>
+      <w:sz w:val="24"/>
+      <w:szCs w:val="24"/>
+      <w:lang w:val="en-US" w:eastAsia="zh-CN" w:bidi="ar-SA"/>
+    </w:rPr>
   </w:style>
   <w:style w:type="paragraph" w:styleId="Heading1">
-    <w:name w:val="heading 1"/>
+    <w:name w:val="Heading 1"/>
     <w:basedOn w:val="Normal"/>
     <w:next w:val="Normal"/>
     <w:uiPriority w:val="9"/>
     <w:qFormat/>
     <w:pPr>
-      <w:keepNext/>
+      <w:keepNext w:val="true"/>
       <w:keepLines/>
       <w:spacing w:before="480" w:after="120"/>
       <w:outlineLvl w:val="0"/>
@@ -3071,7 +3272,7 @@
     </w:rPr>
   </w:style>
   <w:style w:type="paragraph" w:styleId="Heading2">
-    <w:name w:val="heading 2"/>
+    <w:name w:val="Heading 2"/>
     <w:basedOn w:val="Normal"/>
     <w:next w:val="Normal"/>
     <w:uiPriority w:val="9"/>
@@ -3079,7 +3280,7 @@
     <w:unhideWhenUsed/>
     <w:qFormat/>
     <w:pPr>
-      <w:keepNext/>
+      <w:keepNext w:val="true"/>
       <w:keepLines/>
       <w:spacing w:before="360" w:after="80"/>
       <w:outlineLvl w:val="1"/>
@@ -3091,7 +3292,7 @@
     </w:rPr>
   </w:style>
   <w:style w:type="paragraph" w:styleId="Heading3">
-    <w:name w:val="heading 3"/>
+    <w:name w:val="Heading 3"/>
     <w:basedOn w:val="Normal"/>
     <w:next w:val="Normal"/>
     <w:uiPriority w:val="9"/>
@@ -3099,7 +3300,7 @@
     <w:unhideWhenUsed/>
     <w:qFormat/>
     <w:pPr>
-      <w:keepNext/>
+      <w:keepNext w:val="true"/>
       <w:keepLines/>
       <w:spacing w:before="280" w:after="80"/>
       <w:outlineLvl w:val="2"/>
@@ -3111,7 +3312,7 @@
     </w:rPr>
   </w:style>
   <w:style w:type="paragraph" w:styleId="Heading4">
-    <w:name w:val="heading 4"/>
+    <w:name w:val="Heading 4"/>
     <w:basedOn w:val="Normal"/>
     <w:next w:val="Normal"/>
     <w:uiPriority w:val="9"/>
@@ -3119,7 +3320,7 @@
     <w:unhideWhenUsed/>
     <w:qFormat/>
     <w:pPr>
-      <w:keepNext/>
+      <w:keepNext w:val="true"/>
       <w:keepLines/>
       <w:spacing w:before="240" w:after="40"/>
       <w:outlineLvl w:val="3"/>
@@ -3129,7 +3330,7 @@
     </w:rPr>
   </w:style>
   <w:style w:type="paragraph" w:styleId="Heading5">
-    <w:name w:val="heading 5"/>
+    <w:name w:val="Heading 5"/>
     <w:basedOn w:val="Normal"/>
     <w:next w:val="Normal"/>
     <w:uiPriority w:val="9"/>
@@ -3137,7 +3338,7 @@
     <w:unhideWhenUsed/>
     <w:qFormat/>
     <w:pPr>
-      <w:keepNext/>
+      <w:keepNext w:val="true"/>
       <w:keepLines/>
       <w:spacing w:before="220" w:after="40"/>
       <w:outlineLvl w:val="4"/>
@@ -3149,7 +3350,7 @@
     </w:rPr>
   </w:style>
   <w:style w:type="paragraph" w:styleId="Heading6">
-    <w:name w:val="heading 6"/>
+    <w:name w:val="Heading 6"/>
     <w:basedOn w:val="Normal"/>
     <w:next w:val="Normal"/>
     <w:uiPriority w:val="9"/>
@@ -3157,7 +3358,7 @@
     <w:unhideWhenUsed/>
     <w:qFormat/>
     <w:pPr>
-      <w:keepNext/>
+      <w:keepNext w:val="true"/>
       <w:keepLines/>
       <w:spacing w:before="200" w:after="40"/>
       <w:outlineLvl w:val="5"/>
@@ -3168,32 +3369,71 @@
       <w:szCs w:val="20"/>
     </w:rPr>
   </w:style>
-  <w:style w:type="character" w:default="1" w:styleId="DefaultParagraphFont">
+  <w:style w:type="character" w:styleId="DefaultParagraphFont" w:default="1">
     <w:name w:val="Default Paragraph Font"/>
     <w:uiPriority w:val="1"/>
     <w:semiHidden/>
     <w:unhideWhenUsed/>
+    <w:qFormat/>
+    <w:rPr/>
   </w:style>
-  <w:style w:type="table" w:default="1" w:styleId="TableNormal">
-    <w:name w:val="Normal Table"/>
-    <w:uiPriority w:val="99"/>
-    <w:semiHidden/>
-    <w:unhideWhenUsed/>
-    <w:tblPr>
-      <w:tblInd w:w="0" w:type="dxa"/>
-      <w:tblCellMar>
-        <w:top w:w="0" w:type="dxa"/>
-        <w:left w:w="108" w:type="dxa"/>
-        <w:bottom w:w="0" w:type="dxa"/>
-        <w:right w:w="108" w:type="dxa"/>
-      </w:tblCellMar>
-    </w:tblPr>
+  <w:style w:type="paragraph" w:styleId="Heading">
+    <w:name w:val="Heading"/>
+    <w:basedOn w:val="Normal"/>
+    <w:next w:val="TextBody"/>
+    <w:qFormat/>
+    <w:pPr>
+      <w:keepNext w:val="true"/>
+      <w:spacing w:before="240" w:after="120"/>
+    </w:pPr>
+    <w:rPr>
+      <w:rFonts w:ascii="Liberation Sans" w:hAnsi="Liberation Sans" w:eastAsia="AR PL SungtiL GB" w:cs="Lohit Devanagari"/>
+      <w:sz w:val="28"/>
+      <w:szCs w:val="28"/>
+    </w:rPr>
   </w:style>
-  <w:style w:type="numbering" w:default="1" w:styleId="NoList">
-    <w:name w:val="No List"/>
-    <w:uiPriority w:val="99"/>
-    <w:semiHidden/>
-    <w:unhideWhenUsed/>
+  <w:style w:type="paragraph" w:styleId="TextBody">
+    <w:name w:val="Body Text"/>
+    <w:basedOn w:val="Normal"/>
+    <w:pPr>
+      <w:spacing w:lineRule="auto" w:line="276" w:before="0" w:after="140"/>
+    </w:pPr>
+    <w:rPr/>
+  </w:style>
+  <w:style w:type="paragraph" w:styleId="List">
+    <w:name w:val="List"/>
+    <w:basedOn w:val="TextBody"/>
+    <w:pPr/>
+    <w:rPr>
+      <w:rFonts w:cs="Lohit Devanagari"/>
+    </w:rPr>
+  </w:style>
+  <w:style w:type="paragraph" w:styleId="Caption">
+    <w:name w:val="Caption"/>
+    <w:basedOn w:val="Normal"/>
+    <w:qFormat/>
+    <w:pPr>
+      <w:suppressLineNumbers/>
+      <w:spacing w:before="120" w:after="120"/>
+    </w:pPr>
+    <w:rPr>
+      <w:rFonts w:cs="Lohit Devanagari"/>
+      <w:i/>
+      <w:iCs/>
+      <w:sz w:val="24"/>
+      <w:szCs w:val="24"/>
+    </w:rPr>
+  </w:style>
+  <w:style w:type="paragraph" w:styleId="Index">
+    <w:name w:val="Index"/>
+    <w:basedOn w:val="Normal"/>
+    <w:qFormat/>
+    <w:pPr>
+      <w:suppressLineNumbers/>
+    </w:pPr>
+    <w:rPr>
+      <w:rFonts w:cs="Lohit Devanagari"/>
+    </w:rPr>
   </w:style>
   <w:style w:type="paragraph" w:styleId="Title">
     <w:name w:val="Title"/>
@@ -3202,7 +3442,7 @@
     <w:uiPriority w:val="10"/>
     <w:qFormat/>
     <w:pPr>
-      <w:keepNext/>
+      <w:keepNext w:val="true"/>
       <w:keepLines/>
       <w:spacing w:before="480" w:after="120"/>
     </w:pPr>
@@ -3219,37 +3459,37 @@
     <w:uiPriority w:val="11"/>
     <w:qFormat/>
     <w:pPr>
-      <w:keepNext/>
+      <w:keepNext w:val="true"/>
       <w:keepLines/>
       <w:spacing w:before="360" w:after="80"/>
     </w:pPr>
     <w:rPr>
-      <w:rFonts w:ascii="Georgia" w:eastAsia="Georgia" w:hAnsi="Georgia" w:cs="Georgia"/>
+      <w:rFonts w:ascii="Georgia" w:hAnsi="Georgia" w:eastAsia="Georgia" w:cs="Georgia"/>
       <w:i/>
       <w:color w:val="666666"/>
       <w:sz w:val="48"/>
       <w:szCs w:val="48"/>
     </w:rPr>
   </w:style>
-  <w:style w:type="table" w:customStyle="1" w:styleId="a">
-    <w:basedOn w:val="TableNormal"/>
+  <w:style w:type="numbering" w:styleId="NoList" w:default="1">
+    <w:name w:val="No List"/>
+    <w:uiPriority w:val="99"/>
+    <w:semiHidden/>
+    <w:unhideWhenUsed/>
+    <w:qFormat/>
+  </w:style>
+  <w:style w:type="table" w:default="1" w:styleId="TableNormal">
+    <w:name w:val="Normal Table"/>
+    <w:uiPriority w:val="99"/>
+    <w:semiHidden/>
+    <w:unhideWhenUsed/>
     <w:tblPr>
-      <w:tblStyleRowBandSize w:val="1"/>
-      <w:tblStyleColBandSize w:val="1"/>
+      <w:tblInd w:w="0" w:type="dxa"/>
       <w:tblCellMar>
-        <w:left w:w="0" w:type="dxa"/>
-        <w:right w:w="0" w:type="dxa"/>
-      </w:tblCellMar>
-    </w:tblPr>
-  </w:style>
-  <w:style w:type="table" w:customStyle="1" w:styleId="a0">
-    <w:basedOn w:val="TableNormal"/>
-    <w:tblPr>
-      <w:tblStyleRowBandSize w:val="1"/>
-      <w:tblStyleColBandSize w:val="1"/>
-      <w:tblCellMar>
-        <w:left w:w="-10" w:type="dxa"/>
-        <w:right w:w="0" w:type="dxa"/>
+        <w:top w:w="0" w:type="dxa"/>
+        <w:left w:w="108" w:type="dxa"/>
+        <w:bottom w:w="0" w:type="dxa"/>
+        <w:right w:w="108" w:type="dxa"/>
       </w:tblCellMar>
     </w:tblPr>
   </w:style>

</xml_diff>